<commit_message>
menambahkan fitur login dan registrasi pimpinan tendik
</commit_message>
<xml_diff>
--- a/Laporan Skripsi/BAB II.docx
+++ b/Laporan Skripsi/BAB II.docx
@@ -169,38 +169,16 @@
           <w:szCs w:val="24"/>
           <w:lang w:val="id-ID"/>
         </w:rPr>
-        <w:t xml:space="preserve">Weighted </w:t>
-      </w:r>
-      <w:proofErr w:type="gramStart"/>
-      <w:r>
-        <w:rPr>
-          <w:rFonts w:ascii="Times New Roman" w:hAnsi="Times New Roman" w:cs="Times New Roman"/>
-          <w:i/>
-          <w:iCs/>
+        <w:t xml:space="preserve">Weighted Product </w:t>
+      </w:r>
+      <w:r>
+        <w:rPr>
+          <w:rFonts w:ascii="Times New Roman" w:hAnsi="Times New Roman" w:cs="Times New Roman"/>
           <w:sz w:val="24"/>
           <w:szCs w:val="24"/>
           <w:lang w:val="id-ID"/>
         </w:rPr>
-        <w:t xml:space="preserve">Product </w:t>
-      </w:r>
-      <w:r>
-        <w:rPr>
-          <w:rFonts w:ascii="Times New Roman" w:hAnsi="Times New Roman" w:cs="Times New Roman"/>
-          <w:sz w:val="24"/>
-          <w:szCs w:val="24"/>
-          <w:lang w:val="id-ID"/>
-        </w:rPr>
-        <w:t>”</w:t>
-      </w:r>
-      <w:proofErr w:type="gramEnd"/>
-      <w:r>
-        <w:rPr>
-          <w:rFonts w:ascii="Times New Roman" w:hAnsi="Times New Roman" w:cs="Times New Roman"/>
-          <w:sz w:val="24"/>
-          <w:szCs w:val="24"/>
-          <w:lang w:val="id-ID"/>
-        </w:rPr>
-        <w:t xml:space="preserve"> bertujuan untuk memberikan rekomendasi TV layar datar terbaik bagi konsumen. Kriteria dari sistem yang dibangun antara lain: harga, merek, resolusi, ukuran dan berat TV. Kriteria tersebut diperoleh dari hasil kuisioner terhadap 30 responden. Berdasarkan penelitian tersebut metode </w:t>
+        <w:t xml:space="preserve">” bertujuan untuk memberikan rekomendasi TV layar datar terbaik bagi konsumen. Kriteria dari sistem yang dibangun antara lain: harga, merek, resolusi, ukuran dan berat TV. Kriteria tersebut diperoleh dari hasil kuisioner terhadap 30 responden. Berdasarkan penelitian tersebut metode </w:t>
       </w:r>
       <w:r>
         <w:rPr>
@@ -444,6 +422,3829 @@
     </w:p>
     <w:p>
       <w:pPr>
+        <w:tabs>
+          <w:tab w:val="left" w:pos="2528"/>
+        </w:tabs>
+        <w:spacing w:after="0" w:line="360" w:lineRule="auto"/>
+        <w:ind w:firstLine="720"/>
+        <w:jc w:val="both"/>
+        <w:rPr>
+          <w:rFonts w:ascii="Times New Roman" w:hAnsi="Times New Roman"/>
+          <w:sz w:val="24"/>
+          <w:szCs w:val="24"/>
+        </w:rPr>
+      </w:pPr>
+      <w:proofErr w:type="spellStart"/>
+      <w:r>
+        <w:rPr>
+          <w:rFonts w:ascii="Times New Roman" w:hAnsi="Times New Roman"/>
+          <w:sz w:val="24"/>
+          <w:szCs w:val="24"/>
+        </w:rPr>
+        <w:t>Penelitian</w:t>
+      </w:r>
+      <w:proofErr w:type="spellEnd"/>
+      <w:r>
+        <w:rPr>
+          <w:rFonts w:ascii="Times New Roman" w:hAnsi="Times New Roman"/>
+          <w:sz w:val="24"/>
+          <w:szCs w:val="24"/>
+        </w:rPr>
+        <w:t xml:space="preserve"> </w:t>
+      </w:r>
+      <w:proofErr w:type="spellStart"/>
+      <w:r>
+        <w:rPr>
+          <w:rFonts w:ascii="Times New Roman" w:hAnsi="Times New Roman"/>
+          <w:sz w:val="24"/>
+          <w:szCs w:val="24"/>
+        </w:rPr>
+        <w:t>ini</w:t>
+      </w:r>
+      <w:proofErr w:type="spellEnd"/>
+      <w:r>
+        <w:rPr>
+          <w:rFonts w:ascii="Times New Roman" w:hAnsi="Times New Roman"/>
+          <w:sz w:val="24"/>
+          <w:szCs w:val="24"/>
+        </w:rPr>
+        <w:t xml:space="preserve"> </w:t>
+      </w:r>
+      <w:proofErr w:type="spellStart"/>
+      <w:r>
+        <w:rPr>
+          <w:rFonts w:ascii="Times New Roman" w:hAnsi="Times New Roman"/>
+          <w:sz w:val="24"/>
+          <w:szCs w:val="24"/>
+        </w:rPr>
+        <w:t>meneruskan</w:t>
+      </w:r>
+      <w:proofErr w:type="spellEnd"/>
+      <w:r>
+        <w:rPr>
+          <w:rFonts w:ascii="Times New Roman" w:hAnsi="Times New Roman"/>
+          <w:sz w:val="24"/>
+          <w:szCs w:val="24"/>
+        </w:rPr>
+        <w:t xml:space="preserve"> </w:t>
+      </w:r>
+      <w:proofErr w:type="spellStart"/>
+      <w:r>
+        <w:rPr>
+          <w:rFonts w:ascii="Times New Roman" w:hAnsi="Times New Roman"/>
+          <w:sz w:val="24"/>
+          <w:szCs w:val="24"/>
+        </w:rPr>
+        <w:t>dari</w:t>
+      </w:r>
+      <w:proofErr w:type="spellEnd"/>
+      <w:r>
+        <w:rPr>
+          <w:rFonts w:ascii="Times New Roman" w:hAnsi="Times New Roman"/>
+          <w:sz w:val="24"/>
+          <w:szCs w:val="24"/>
+        </w:rPr>
+        <w:t xml:space="preserve"> </w:t>
+      </w:r>
+      <w:proofErr w:type="spellStart"/>
+      <w:r>
+        <w:rPr>
+          <w:rFonts w:ascii="Times New Roman" w:hAnsi="Times New Roman"/>
+          <w:sz w:val="24"/>
+          <w:szCs w:val="24"/>
+        </w:rPr>
+        <w:t>penelitian</w:t>
+      </w:r>
+      <w:proofErr w:type="spellEnd"/>
+      <w:r>
+        <w:rPr>
+          <w:rFonts w:ascii="Times New Roman" w:hAnsi="Times New Roman"/>
+          <w:sz w:val="24"/>
+          <w:szCs w:val="24"/>
+        </w:rPr>
+        <w:t xml:space="preserve"> yang </w:t>
+      </w:r>
+      <w:proofErr w:type="spellStart"/>
+      <w:r>
+        <w:rPr>
+          <w:rFonts w:ascii="Times New Roman" w:hAnsi="Times New Roman"/>
+          <w:sz w:val="24"/>
+          <w:szCs w:val="24"/>
+        </w:rPr>
+        <w:t>dilakukan</w:t>
+      </w:r>
+      <w:proofErr w:type="spellEnd"/>
+      <w:r>
+        <w:rPr>
+          <w:rFonts w:ascii="Times New Roman" w:hAnsi="Times New Roman"/>
+          <w:sz w:val="24"/>
+          <w:szCs w:val="24"/>
+        </w:rPr>
+        <w:t xml:space="preserve"> oleh </w:t>
+      </w:r>
+      <w:sdt>
+        <w:sdtPr>
+          <w:rPr>
+            <w:rFonts w:ascii="Times New Roman" w:hAnsi="Times New Roman"/>
+            <w:sz w:val="24"/>
+            <w:szCs w:val="24"/>
+          </w:rPr>
+          <w:id w:val="-166797124"/>
+          <w:citation/>
+        </w:sdtPr>
+        <w:sdtContent>
+          <w:r>
+            <w:rPr>
+              <w:rFonts w:ascii="Times New Roman" w:hAnsi="Times New Roman"/>
+              <w:sz w:val="24"/>
+              <w:szCs w:val="24"/>
+            </w:rPr>
+            <w:fldChar w:fldCharType="begin"/>
+          </w:r>
+          <w:r>
+            <w:rPr>
+              <w:rFonts w:ascii="Times New Roman" w:hAnsi="Times New Roman"/>
+              <w:sz w:val="24"/>
+              <w:szCs w:val="24"/>
+            </w:rPr>
+            <w:instrText xml:space="preserve"> CITATION Sit19 \l 1033 </w:instrText>
+          </w:r>
+          <w:r>
+            <w:rPr>
+              <w:rFonts w:ascii="Times New Roman" w:hAnsi="Times New Roman"/>
+              <w:sz w:val="24"/>
+              <w:szCs w:val="24"/>
+            </w:rPr>
+            <w:fldChar w:fldCharType="separate"/>
+          </w:r>
+          <w:r>
+            <w:rPr>
+              <w:rFonts w:ascii="Times New Roman" w:hAnsi="Times New Roman"/>
+              <w:noProof/>
+              <w:sz w:val="24"/>
+              <w:szCs w:val="24"/>
+            </w:rPr>
+            <w:t>(Ambo, Mujiastuti, &amp; Susilowati, 2019)</w:t>
+          </w:r>
+          <w:r>
+            <w:rPr>
+              <w:rFonts w:ascii="Times New Roman" w:hAnsi="Times New Roman"/>
+              <w:sz w:val="24"/>
+              <w:szCs w:val="24"/>
+            </w:rPr>
+            <w:fldChar w:fldCharType="end"/>
+          </w:r>
+        </w:sdtContent>
+      </w:sdt>
+      <w:r>
+        <w:rPr>
+          <w:rFonts w:ascii="Times New Roman" w:hAnsi="Times New Roman"/>
+          <w:sz w:val="24"/>
+          <w:szCs w:val="24"/>
+        </w:rPr>
+        <w:t xml:space="preserve"> </w:t>
+      </w:r>
+      <w:proofErr w:type="spellStart"/>
+      <w:r>
+        <w:rPr>
+          <w:rFonts w:ascii="Times New Roman" w:hAnsi="Times New Roman"/>
+          <w:sz w:val="24"/>
+          <w:szCs w:val="24"/>
+        </w:rPr>
+        <w:t>melakukan</w:t>
+      </w:r>
+      <w:proofErr w:type="spellEnd"/>
+      <w:r>
+        <w:rPr>
+          <w:rFonts w:ascii="Times New Roman" w:hAnsi="Times New Roman"/>
+          <w:sz w:val="24"/>
+          <w:szCs w:val="24"/>
+        </w:rPr>
+        <w:t xml:space="preserve"> </w:t>
+      </w:r>
+      <w:proofErr w:type="spellStart"/>
+      <w:r>
+        <w:rPr>
+          <w:rFonts w:ascii="Times New Roman" w:hAnsi="Times New Roman"/>
+          <w:sz w:val="24"/>
+          <w:szCs w:val="24"/>
+        </w:rPr>
+        <w:t>penilaian</w:t>
+      </w:r>
+      <w:proofErr w:type="spellEnd"/>
+      <w:r>
+        <w:rPr>
+          <w:rFonts w:ascii="Times New Roman" w:hAnsi="Times New Roman"/>
+          <w:sz w:val="24"/>
+          <w:szCs w:val="24"/>
+        </w:rPr>
+        <w:t xml:space="preserve"> Tenaga </w:t>
+      </w:r>
+      <w:proofErr w:type="spellStart"/>
+      <w:r>
+        <w:rPr>
+          <w:rFonts w:ascii="Times New Roman" w:hAnsi="Times New Roman"/>
+          <w:sz w:val="24"/>
+          <w:szCs w:val="24"/>
+        </w:rPr>
+        <w:t>Kependidikan</w:t>
+      </w:r>
+      <w:proofErr w:type="spellEnd"/>
+      <w:r>
+        <w:rPr>
+          <w:rFonts w:ascii="Times New Roman" w:hAnsi="Times New Roman"/>
+          <w:sz w:val="24"/>
+          <w:szCs w:val="24"/>
+        </w:rPr>
+        <w:t xml:space="preserve"> </w:t>
+      </w:r>
+      <w:proofErr w:type="spellStart"/>
+      <w:r>
+        <w:rPr>
+          <w:rFonts w:ascii="Times New Roman" w:hAnsi="Times New Roman"/>
+          <w:sz w:val="24"/>
+          <w:szCs w:val="24"/>
+        </w:rPr>
+        <w:t>terbaik</w:t>
+      </w:r>
+      <w:proofErr w:type="spellEnd"/>
+      <w:r>
+        <w:rPr>
+          <w:rFonts w:ascii="Times New Roman" w:hAnsi="Times New Roman"/>
+          <w:sz w:val="24"/>
+          <w:szCs w:val="24"/>
+        </w:rPr>
+        <w:t xml:space="preserve"> di FTUMJ </w:t>
+      </w:r>
+      <w:proofErr w:type="spellStart"/>
+      <w:r>
+        <w:rPr>
+          <w:rFonts w:ascii="Times New Roman" w:hAnsi="Times New Roman"/>
+          <w:sz w:val="24"/>
+          <w:szCs w:val="24"/>
+        </w:rPr>
+        <w:t>menggunakan</w:t>
+      </w:r>
+      <w:proofErr w:type="spellEnd"/>
+      <w:r>
+        <w:rPr>
+          <w:rFonts w:ascii="Times New Roman" w:hAnsi="Times New Roman"/>
+          <w:sz w:val="24"/>
+          <w:szCs w:val="24"/>
+        </w:rPr>
+        <w:t xml:space="preserve"> </w:t>
+      </w:r>
+      <w:proofErr w:type="spellStart"/>
+      <w:r>
+        <w:rPr>
+          <w:rFonts w:ascii="Times New Roman" w:hAnsi="Times New Roman"/>
+          <w:sz w:val="24"/>
+          <w:szCs w:val="24"/>
+        </w:rPr>
+        <w:t>metode</w:t>
+      </w:r>
+      <w:proofErr w:type="spellEnd"/>
+      <w:r>
+        <w:rPr>
+          <w:rFonts w:ascii="Times New Roman" w:hAnsi="Times New Roman"/>
+          <w:sz w:val="24"/>
+          <w:szCs w:val="24"/>
+        </w:rPr>
+        <w:t xml:space="preserve"> </w:t>
+      </w:r>
+      <w:r>
+        <w:rPr>
+          <w:rFonts w:ascii="Times New Roman" w:hAnsi="Times New Roman"/>
+          <w:i/>
+          <w:iCs/>
+          <w:sz w:val="24"/>
+          <w:szCs w:val="24"/>
+        </w:rPr>
+        <w:t>Weighted Product.</w:t>
+      </w:r>
+      <w:r>
+        <w:rPr>
+          <w:rFonts w:ascii="Times New Roman" w:hAnsi="Times New Roman"/>
+          <w:sz w:val="24"/>
+          <w:szCs w:val="24"/>
+        </w:rPr>
+        <w:t xml:space="preserve"> </w:t>
+      </w:r>
+      <w:proofErr w:type="spellStart"/>
+      <w:r>
+        <w:rPr>
+          <w:rFonts w:ascii="Times New Roman" w:hAnsi="Times New Roman"/>
+          <w:sz w:val="24"/>
+          <w:szCs w:val="24"/>
+        </w:rPr>
+        <w:t>Penelitian</w:t>
+      </w:r>
+      <w:proofErr w:type="spellEnd"/>
+      <w:r>
+        <w:rPr>
+          <w:rFonts w:ascii="Times New Roman" w:hAnsi="Times New Roman"/>
+          <w:sz w:val="24"/>
+          <w:szCs w:val="24"/>
+        </w:rPr>
+        <w:t xml:space="preserve"> yang </w:t>
+      </w:r>
+      <w:proofErr w:type="spellStart"/>
+      <w:r>
+        <w:rPr>
+          <w:rFonts w:ascii="Times New Roman" w:hAnsi="Times New Roman"/>
+          <w:sz w:val="24"/>
+          <w:szCs w:val="24"/>
+        </w:rPr>
+        <w:t>sejenis</w:t>
+      </w:r>
+      <w:proofErr w:type="spellEnd"/>
+      <w:r>
+        <w:rPr>
+          <w:rFonts w:ascii="Times New Roman" w:hAnsi="Times New Roman"/>
+          <w:sz w:val="24"/>
+          <w:szCs w:val="24"/>
+        </w:rPr>
+        <w:t xml:space="preserve"> </w:t>
+      </w:r>
+      <w:proofErr w:type="spellStart"/>
+      <w:r>
+        <w:rPr>
+          <w:rFonts w:ascii="Times New Roman" w:hAnsi="Times New Roman"/>
+          <w:sz w:val="24"/>
+          <w:szCs w:val="24"/>
+        </w:rPr>
+        <w:t>telah</w:t>
+      </w:r>
+      <w:proofErr w:type="spellEnd"/>
+      <w:r>
+        <w:rPr>
+          <w:rFonts w:ascii="Times New Roman" w:hAnsi="Times New Roman"/>
+          <w:sz w:val="24"/>
+          <w:szCs w:val="24"/>
+        </w:rPr>
+        <w:t xml:space="preserve"> </w:t>
+      </w:r>
+      <w:proofErr w:type="spellStart"/>
+      <w:r>
+        <w:rPr>
+          <w:rFonts w:ascii="Times New Roman" w:hAnsi="Times New Roman"/>
+          <w:sz w:val="24"/>
+          <w:szCs w:val="24"/>
+        </w:rPr>
+        <w:t>beberapa</w:t>
+      </w:r>
+      <w:proofErr w:type="spellEnd"/>
+      <w:r>
+        <w:rPr>
+          <w:rFonts w:ascii="Times New Roman" w:hAnsi="Times New Roman"/>
+          <w:sz w:val="24"/>
+          <w:szCs w:val="24"/>
+        </w:rPr>
+        <w:t xml:space="preserve"> kali </w:t>
+      </w:r>
+      <w:proofErr w:type="spellStart"/>
+      <w:r>
+        <w:rPr>
+          <w:rFonts w:ascii="Times New Roman" w:hAnsi="Times New Roman"/>
+          <w:sz w:val="24"/>
+          <w:szCs w:val="24"/>
+        </w:rPr>
+        <w:t>dilakukan</w:t>
+      </w:r>
+      <w:proofErr w:type="spellEnd"/>
+      <w:r>
+        <w:rPr>
+          <w:rFonts w:ascii="Times New Roman" w:hAnsi="Times New Roman"/>
+          <w:sz w:val="24"/>
+          <w:szCs w:val="24"/>
+        </w:rPr>
+        <w:t xml:space="preserve">, </w:t>
+      </w:r>
+      <w:proofErr w:type="spellStart"/>
+      <w:r>
+        <w:rPr>
+          <w:rFonts w:ascii="Times New Roman" w:hAnsi="Times New Roman"/>
+          <w:sz w:val="24"/>
+          <w:szCs w:val="24"/>
+        </w:rPr>
+        <w:t>diantaranya</w:t>
+      </w:r>
+      <w:proofErr w:type="spellEnd"/>
+      <w:r>
+        <w:rPr>
+          <w:rFonts w:ascii="Times New Roman" w:hAnsi="Times New Roman"/>
+          <w:sz w:val="24"/>
+          <w:szCs w:val="24"/>
+        </w:rPr>
+        <w:t xml:space="preserve"> </w:t>
+      </w:r>
+      <w:r>
+        <w:rPr>
+          <w:rFonts w:ascii="Times New Roman" w:hAnsi="Times New Roman"/>
+          <w:spacing w:val="-5"/>
+          <w:sz w:val="24"/>
+          <w:szCs w:val="24"/>
+        </w:rPr>
+        <w:t>y</w:t>
+      </w:r>
+      <w:r>
+        <w:rPr>
+          <w:rFonts w:ascii="Times New Roman" w:hAnsi="Times New Roman"/>
+          <w:spacing w:val="-1"/>
+          <w:sz w:val="24"/>
+          <w:szCs w:val="24"/>
+        </w:rPr>
+        <w:t>a</w:t>
+      </w:r>
+      <w:r>
+        <w:rPr>
+          <w:rFonts w:ascii="Times New Roman" w:hAnsi="Times New Roman"/>
+          <w:spacing w:val="2"/>
+          <w:sz w:val="24"/>
+          <w:szCs w:val="24"/>
+        </w:rPr>
+        <w:t>n</w:t>
+      </w:r>
+      <w:r>
+        <w:rPr>
+          <w:rFonts w:ascii="Times New Roman" w:hAnsi="Times New Roman"/>
+          <w:sz w:val="24"/>
+          <w:szCs w:val="24"/>
+        </w:rPr>
+        <w:t>g</w:t>
+      </w:r>
+      <w:r>
+        <w:rPr>
+          <w:rFonts w:ascii="Times New Roman" w:hAnsi="Times New Roman"/>
+          <w:sz w:val="24"/>
+          <w:szCs w:val="24"/>
+        </w:rPr>
+        <w:t xml:space="preserve"> </w:t>
+      </w:r>
+      <w:proofErr w:type="spellStart"/>
+      <w:r>
+        <w:rPr>
+          <w:rFonts w:ascii="Times New Roman" w:hAnsi="Times New Roman"/>
+          <w:sz w:val="24"/>
+          <w:szCs w:val="24"/>
+        </w:rPr>
+        <w:t>dilakukan</w:t>
+      </w:r>
+      <w:proofErr w:type="spellEnd"/>
+      <w:r>
+        <w:rPr>
+          <w:rFonts w:ascii="Times New Roman" w:hAnsi="Times New Roman"/>
+          <w:sz w:val="24"/>
+          <w:szCs w:val="24"/>
+        </w:rPr>
+        <w:t xml:space="preserve"> </w:t>
+      </w:r>
+      <w:r>
+        <w:rPr>
+          <w:rFonts w:ascii="Times New Roman" w:hAnsi="Times New Roman"/>
+          <w:sz w:val="24"/>
+          <w:szCs w:val="24"/>
+        </w:rPr>
+        <w:t>oleh</w:t>
+      </w:r>
+      <w:r>
+        <w:rPr>
+          <w:rFonts w:ascii="Times New Roman" w:hAnsi="Times New Roman"/>
+          <w:spacing w:val="59"/>
+          <w:sz w:val="24"/>
+          <w:szCs w:val="24"/>
+        </w:rPr>
+        <w:t xml:space="preserve"> </w:t>
+      </w:r>
+      <w:sdt>
+        <w:sdtPr>
+          <w:rPr>
+            <w:rFonts w:ascii="Times New Roman" w:hAnsi="Times New Roman"/>
+            <w:spacing w:val="59"/>
+            <w:sz w:val="24"/>
+            <w:szCs w:val="24"/>
+          </w:rPr>
+          <w:id w:val="-1327509055"/>
+          <w:citation/>
+        </w:sdtPr>
+        <w:sdtContent>
+          <w:r>
+            <w:rPr>
+              <w:rFonts w:ascii="Times New Roman" w:hAnsi="Times New Roman"/>
+              <w:spacing w:val="59"/>
+              <w:sz w:val="24"/>
+              <w:szCs w:val="24"/>
+            </w:rPr>
+            <w:fldChar w:fldCharType="begin"/>
+          </w:r>
+          <w:r>
+            <w:rPr>
+              <w:rFonts w:ascii="Times New Roman" w:hAnsi="Times New Roman"/>
+              <w:spacing w:val="59"/>
+              <w:sz w:val="24"/>
+              <w:szCs w:val="24"/>
+            </w:rPr>
+            <w:instrText xml:space="preserve"> CITATION Sub15 \l 1033 </w:instrText>
+          </w:r>
+          <w:r>
+            <w:rPr>
+              <w:rFonts w:ascii="Times New Roman" w:hAnsi="Times New Roman"/>
+              <w:spacing w:val="59"/>
+              <w:sz w:val="24"/>
+              <w:szCs w:val="24"/>
+            </w:rPr>
+            <w:fldChar w:fldCharType="separate"/>
+          </w:r>
+          <w:r>
+            <w:rPr>
+              <w:rFonts w:ascii="Times New Roman" w:hAnsi="Times New Roman"/>
+              <w:noProof/>
+              <w:spacing w:val="59"/>
+              <w:sz w:val="24"/>
+              <w:szCs w:val="24"/>
+            </w:rPr>
+            <w:t>(Subawa, W, &amp; Sunarya, 2015)</w:t>
+          </w:r>
+          <w:r>
+            <w:rPr>
+              <w:rFonts w:ascii="Times New Roman" w:hAnsi="Times New Roman"/>
+              <w:spacing w:val="59"/>
+              <w:sz w:val="24"/>
+              <w:szCs w:val="24"/>
+            </w:rPr>
+            <w:fldChar w:fldCharType="end"/>
+          </w:r>
+        </w:sdtContent>
+      </w:sdt>
+      <w:proofErr w:type="spellStart"/>
+      <w:r>
+        <w:rPr>
+          <w:rFonts w:ascii="Times New Roman" w:hAnsi="Times New Roman"/>
+          <w:sz w:val="24"/>
+          <w:szCs w:val="24"/>
+        </w:rPr>
+        <w:t>meng</w:t>
+      </w:r>
+      <w:r>
+        <w:rPr>
+          <w:rFonts w:ascii="Times New Roman" w:hAnsi="Times New Roman"/>
+          <w:spacing w:val="-1"/>
+          <w:sz w:val="24"/>
+          <w:szCs w:val="24"/>
+        </w:rPr>
+        <w:t>e</w:t>
+      </w:r>
+      <w:r>
+        <w:rPr>
+          <w:rFonts w:ascii="Times New Roman" w:hAnsi="Times New Roman"/>
+          <w:sz w:val="24"/>
+          <w:szCs w:val="24"/>
+        </w:rPr>
+        <w:t>mba</w:t>
+      </w:r>
+      <w:r>
+        <w:rPr>
+          <w:rFonts w:ascii="Times New Roman" w:hAnsi="Times New Roman"/>
+          <w:spacing w:val="2"/>
+          <w:sz w:val="24"/>
+          <w:szCs w:val="24"/>
+        </w:rPr>
+        <w:t>n</w:t>
+      </w:r>
+      <w:r>
+        <w:rPr>
+          <w:rFonts w:ascii="Times New Roman" w:hAnsi="Times New Roman"/>
+          <w:spacing w:val="-2"/>
+          <w:sz w:val="24"/>
+          <w:szCs w:val="24"/>
+        </w:rPr>
+        <w:t>g</w:t>
+      </w:r>
+      <w:r>
+        <w:rPr>
+          <w:rFonts w:ascii="Times New Roman" w:hAnsi="Times New Roman"/>
+          <w:sz w:val="24"/>
+          <w:szCs w:val="24"/>
+        </w:rPr>
+        <w:t>k</w:t>
+      </w:r>
+      <w:r>
+        <w:rPr>
+          <w:rFonts w:ascii="Times New Roman" w:hAnsi="Times New Roman"/>
+          <w:spacing w:val="-1"/>
+          <w:sz w:val="24"/>
+          <w:szCs w:val="24"/>
+        </w:rPr>
+        <w:t>a</w:t>
+      </w:r>
+      <w:r>
+        <w:rPr>
+          <w:rFonts w:ascii="Times New Roman" w:hAnsi="Times New Roman"/>
+          <w:sz w:val="24"/>
+          <w:szCs w:val="24"/>
+        </w:rPr>
+        <w:t>n</w:t>
+      </w:r>
+      <w:proofErr w:type="spellEnd"/>
+      <w:r>
+        <w:rPr>
+          <w:rFonts w:ascii="Times New Roman" w:hAnsi="Times New Roman"/>
+          <w:sz w:val="24"/>
+          <w:szCs w:val="24"/>
+        </w:rPr>
+        <w:t xml:space="preserve">  </w:t>
+      </w:r>
+      <w:proofErr w:type="spellStart"/>
+      <w:r>
+        <w:rPr>
+          <w:rFonts w:ascii="Times New Roman" w:hAnsi="Times New Roman"/>
+          <w:spacing w:val="1"/>
+          <w:sz w:val="24"/>
+          <w:szCs w:val="24"/>
+        </w:rPr>
+        <w:t>s</w:t>
+      </w:r>
+      <w:r>
+        <w:rPr>
+          <w:rFonts w:ascii="Times New Roman" w:hAnsi="Times New Roman"/>
+          <w:sz w:val="24"/>
+          <w:szCs w:val="24"/>
+        </w:rPr>
+        <w:t>is</w:t>
+      </w:r>
+      <w:r>
+        <w:rPr>
+          <w:rFonts w:ascii="Times New Roman" w:hAnsi="Times New Roman"/>
+          <w:spacing w:val="1"/>
+          <w:sz w:val="24"/>
+          <w:szCs w:val="24"/>
+        </w:rPr>
+        <w:t>t</w:t>
+      </w:r>
+      <w:r>
+        <w:rPr>
+          <w:rFonts w:ascii="Times New Roman" w:hAnsi="Times New Roman"/>
+          <w:spacing w:val="-1"/>
+          <w:sz w:val="24"/>
+          <w:szCs w:val="24"/>
+        </w:rPr>
+        <w:t>e</w:t>
+      </w:r>
+      <w:r>
+        <w:rPr>
+          <w:rFonts w:ascii="Times New Roman" w:hAnsi="Times New Roman"/>
+          <w:sz w:val="24"/>
+          <w:szCs w:val="24"/>
+        </w:rPr>
+        <w:t>m</w:t>
+      </w:r>
+      <w:proofErr w:type="spellEnd"/>
+      <w:r>
+        <w:rPr>
+          <w:rFonts w:ascii="Times New Roman" w:hAnsi="Times New Roman"/>
+          <w:sz w:val="24"/>
+          <w:szCs w:val="24"/>
+        </w:rPr>
+        <w:t xml:space="preserve"> </w:t>
+      </w:r>
+      <w:r>
+        <w:rPr>
+          <w:rFonts w:ascii="Times New Roman" w:hAnsi="Times New Roman"/>
+          <w:spacing w:val="1"/>
+          <w:sz w:val="24"/>
+          <w:szCs w:val="24"/>
+        </w:rPr>
+        <w:t xml:space="preserve"> </w:t>
+      </w:r>
+      <w:proofErr w:type="spellStart"/>
+      <w:r>
+        <w:rPr>
+          <w:rFonts w:ascii="Times New Roman" w:hAnsi="Times New Roman"/>
+          <w:sz w:val="24"/>
+          <w:szCs w:val="24"/>
+        </w:rPr>
+        <w:t>p</w:t>
+      </w:r>
+      <w:r>
+        <w:rPr>
+          <w:rFonts w:ascii="Times New Roman" w:hAnsi="Times New Roman"/>
+          <w:spacing w:val="-1"/>
+          <w:sz w:val="24"/>
+          <w:szCs w:val="24"/>
+        </w:rPr>
+        <w:t>e</w:t>
+      </w:r>
+      <w:r>
+        <w:rPr>
+          <w:rFonts w:ascii="Times New Roman" w:hAnsi="Times New Roman"/>
+          <w:sz w:val="24"/>
+          <w:szCs w:val="24"/>
+        </w:rPr>
+        <w:t>ndukung</w:t>
+      </w:r>
+      <w:proofErr w:type="spellEnd"/>
+      <w:r>
+        <w:rPr>
+          <w:rFonts w:ascii="Times New Roman" w:hAnsi="Times New Roman"/>
+          <w:spacing w:val="58"/>
+          <w:sz w:val="24"/>
+          <w:szCs w:val="24"/>
+        </w:rPr>
+        <w:t xml:space="preserve"> </w:t>
+      </w:r>
+      <w:proofErr w:type="spellStart"/>
+      <w:r>
+        <w:rPr>
+          <w:rFonts w:ascii="Times New Roman" w:hAnsi="Times New Roman"/>
+          <w:spacing w:val="2"/>
+          <w:sz w:val="24"/>
+          <w:szCs w:val="24"/>
+        </w:rPr>
+        <w:t>k</w:t>
+      </w:r>
+      <w:r>
+        <w:rPr>
+          <w:rFonts w:ascii="Times New Roman" w:hAnsi="Times New Roman"/>
+          <w:spacing w:val="-1"/>
+          <w:sz w:val="24"/>
+          <w:szCs w:val="24"/>
+        </w:rPr>
+        <w:t>e</w:t>
+      </w:r>
+      <w:r>
+        <w:rPr>
+          <w:rFonts w:ascii="Times New Roman" w:hAnsi="Times New Roman"/>
+          <w:sz w:val="24"/>
+          <w:szCs w:val="24"/>
+        </w:rPr>
+        <w:t>putus</w:t>
+      </w:r>
+      <w:r>
+        <w:rPr>
+          <w:rFonts w:ascii="Times New Roman" w:hAnsi="Times New Roman"/>
+          <w:spacing w:val="1"/>
+          <w:sz w:val="24"/>
+          <w:szCs w:val="24"/>
+        </w:rPr>
+        <w:t>a</w:t>
+      </w:r>
+      <w:r>
+        <w:rPr>
+          <w:rFonts w:ascii="Times New Roman" w:hAnsi="Times New Roman"/>
+          <w:sz w:val="24"/>
+          <w:szCs w:val="24"/>
+        </w:rPr>
+        <w:t>n</w:t>
+      </w:r>
+      <w:proofErr w:type="spellEnd"/>
+      <w:r>
+        <w:rPr>
+          <w:rFonts w:ascii="Times New Roman" w:hAnsi="Times New Roman"/>
+          <w:sz w:val="24"/>
+          <w:szCs w:val="24"/>
+        </w:rPr>
+        <w:t xml:space="preserve"> (SPK)  </w:t>
+      </w:r>
+      <w:proofErr w:type="spellStart"/>
+      <w:r>
+        <w:rPr>
+          <w:rFonts w:ascii="Times New Roman" w:hAnsi="Times New Roman"/>
+          <w:spacing w:val="1"/>
+          <w:sz w:val="24"/>
+          <w:szCs w:val="24"/>
+        </w:rPr>
+        <w:t>p</w:t>
+      </w:r>
+      <w:r>
+        <w:rPr>
+          <w:rFonts w:ascii="Times New Roman" w:hAnsi="Times New Roman"/>
+          <w:spacing w:val="-1"/>
+          <w:sz w:val="24"/>
+          <w:szCs w:val="24"/>
+        </w:rPr>
+        <w:t>e</w:t>
+      </w:r>
+      <w:r>
+        <w:rPr>
+          <w:rFonts w:ascii="Times New Roman" w:hAnsi="Times New Roman"/>
+          <w:sz w:val="24"/>
+          <w:szCs w:val="24"/>
+        </w:rPr>
+        <w:t>m</w:t>
+      </w:r>
+      <w:r>
+        <w:rPr>
+          <w:rFonts w:ascii="Times New Roman" w:hAnsi="Times New Roman"/>
+          <w:spacing w:val="1"/>
+          <w:sz w:val="24"/>
+          <w:szCs w:val="24"/>
+        </w:rPr>
+        <w:t>i</w:t>
+      </w:r>
+      <w:r>
+        <w:rPr>
+          <w:rFonts w:ascii="Times New Roman" w:hAnsi="Times New Roman"/>
+          <w:sz w:val="24"/>
+          <w:szCs w:val="24"/>
+        </w:rPr>
+        <w:t>l</w:t>
+      </w:r>
+      <w:r>
+        <w:rPr>
+          <w:rFonts w:ascii="Times New Roman" w:hAnsi="Times New Roman"/>
+          <w:spacing w:val="1"/>
+          <w:sz w:val="24"/>
+          <w:szCs w:val="24"/>
+        </w:rPr>
+        <w:t>i</w:t>
+      </w:r>
+      <w:r>
+        <w:rPr>
+          <w:rFonts w:ascii="Times New Roman" w:hAnsi="Times New Roman"/>
+          <w:sz w:val="24"/>
+          <w:szCs w:val="24"/>
+        </w:rPr>
+        <w:t>h</w:t>
+      </w:r>
+      <w:r>
+        <w:rPr>
+          <w:rFonts w:ascii="Times New Roman" w:hAnsi="Times New Roman"/>
+          <w:spacing w:val="-1"/>
+          <w:sz w:val="24"/>
+          <w:szCs w:val="24"/>
+        </w:rPr>
+        <w:t>a</w:t>
+      </w:r>
+      <w:r>
+        <w:rPr>
+          <w:rFonts w:ascii="Times New Roman" w:hAnsi="Times New Roman"/>
+          <w:sz w:val="24"/>
+          <w:szCs w:val="24"/>
+        </w:rPr>
+        <w:t>n</w:t>
+      </w:r>
+      <w:proofErr w:type="spellEnd"/>
+      <w:r>
+        <w:rPr>
+          <w:rFonts w:ascii="Times New Roman" w:hAnsi="Times New Roman"/>
+          <w:sz w:val="24"/>
+          <w:szCs w:val="24"/>
+        </w:rPr>
+        <w:t xml:space="preserve">  </w:t>
+      </w:r>
+      <w:proofErr w:type="spellStart"/>
+      <w:r>
+        <w:rPr>
+          <w:rFonts w:ascii="Times New Roman" w:hAnsi="Times New Roman"/>
+          <w:sz w:val="24"/>
+          <w:szCs w:val="24"/>
+        </w:rPr>
+        <w:t>p</w:t>
+      </w:r>
+      <w:r>
+        <w:rPr>
+          <w:rFonts w:ascii="Times New Roman" w:hAnsi="Times New Roman"/>
+          <w:spacing w:val="-1"/>
+          <w:sz w:val="24"/>
+          <w:szCs w:val="24"/>
+        </w:rPr>
+        <w:t>e</w:t>
+      </w:r>
+      <w:r>
+        <w:rPr>
+          <w:rFonts w:ascii="Times New Roman" w:hAnsi="Times New Roman"/>
+          <w:spacing w:val="-2"/>
+          <w:sz w:val="24"/>
+          <w:szCs w:val="24"/>
+        </w:rPr>
+        <w:t>g</w:t>
+      </w:r>
+      <w:r>
+        <w:rPr>
+          <w:rFonts w:ascii="Times New Roman" w:hAnsi="Times New Roman"/>
+          <w:spacing w:val="1"/>
+          <w:sz w:val="24"/>
+          <w:szCs w:val="24"/>
+        </w:rPr>
+        <w:t>a</w:t>
+      </w:r>
+      <w:r>
+        <w:rPr>
+          <w:rFonts w:ascii="Times New Roman" w:hAnsi="Times New Roman"/>
+          <w:sz w:val="24"/>
+          <w:szCs w:val="24"/>
+        </w:rPr>
+        <w:t>w</w:t>
+      </w:r>
+      <w:r>
+        <w:rPr>
+          <w:rFonts w:ascii="Times New Roman" w:hAnsi="Times New Roman"/>
+          <w:spacing w:val="-1"/>
+          <w:sz w:val="24"/>
+          <w:szCs w:val="24"/>
+        </w:rPr>
+        <w:t>a</w:t>
+      </w:r>
+      <w:r>
+        <w:rPr>
+          <w:rFonts w:ascii="Times New Roman" w:hAnsi="Times New Roman"/>
+          <w:sz w:val="24"/>
+          <w:szCs w:val="24"/>
+        </w:rPr>
+        <w:t>i</w:t>
+      </w:r>
+      <w:proofErr w:type="spellEnd"/>
+      <w:r>
+        <w:rPr>
+          <w:rFonts w:ascii="Times New Roman" w:hAnsi="Times New Roman"/>
+          <w:sz w:val="24"/>
+          <w:szCs w:val="24"/>
+        </w:rPr>
+        <w:t xml:space="preserve"> </w:t>
+      </w:r>
+      <w:proofErr w:type="spellStart"/>
+      <w:r>
+        <w:rPr>
+          <w:rFonts w:ascii="Times New Roman" w:hAnsi="Times New Roman"/>
+          <w:sz w:val="24"/>
+          <w:szCs w:val="24"/>
+        </w:rPr>
+        <w:t>t</w:t>
+      </w:r>
+      <w:r>
+        <w:rPr>
+          <w:rFonts w:ascii="Times New Roman" w:hAnsi="Times New Roman"/>
+          <w:spacing w:val="-1"/>
+          <w:sz w:val="24"/>
+          <w:szCs w:val="24"/>
+        </w:rPr>
+        <w:t>e</w:t>
+      </w:r>
+      <w:r>
+        <w:rPr>
+          <w:rFonts w:ascii="Times New Roman" w:hAnsi="Times New Roman"/>
+          <w:sz w:val="24"/>
+          <w:szCs w:val="24"/>
+        </w:rPr>
+        <w:t>rb</w:t>
+      </w:r>
+      <w:r>
+        <w:rPr>
+          <w:rFonts w:ascii="Times New Roman" w:hAnsi="Times New Roman"/>
+          <w:spacing w:val="-2"/>
+          <w:sz w:val="24"/>
+          <w:szCs w:val="24"/>
+        </w:rPr>
+        <w:t>a</w:t>
+      </w:r>
+      <w:r>
+        <w:rPr>
+          <w:rFonts w:ascii="Times New Roman" w:hAnsi="Times New Roman"/>
+          <w:sz w:val="24"/>
+          <w:szCs w:val="24"/>
+        </w:rPr>
+        <w:t>ik</w:t>
+      </w:r>
+      <w:proofErr w:type="spellEnd"/>
+      <w:r>
+        <w:rPr>
+          <w:rFonts w:ascii="Times New Roman" w:hAnsi="Times New Roman"/>
+          <w:spacing w:val="3"/>
+          <w:sz w:val="24"/>
+          <w:szCs w:val="24"/>
+        </w:rPr>
+        <w:t xml:space="preserve"> </w:t>
+      </w:r>
+      <w:proofErr w:type="spellStart"/>
+      <w:r>
+        <w:rPr>
+          <w:rFonts w:ascii="Times New Roman" w:hAnsi="Times New Roman"/>
+          <w:sz w:val="24"/>
+          <w:szCs w:val="24"/>
+        </w:rPr>
+        <w:t>m</w:t>
+      </w:r>
+      <w:r>
+        <w:rPr>
+          <w:rFonts w:ascii="Times New Roman" w:hAnsi="Times New Roman"/>
+          <w:spacing w:val="-1"/>
+          <w:sz w:val="24"/>
+          <w:szCs w:val="24"/>
+        </w:rPr>
+        <w:t>e</w:t>
+      </w:r>
+      <w:r>
+        <w:rPr>
+          <w:rFonts w:ascii="Times New Roman" w:hAnsi="Times New Roman"/>
+          <w:spacing w:val="2"/>
+          <w:sz w:val="24"/>
+          <w:szCs w:val="24"/>
+        </w:rPr>
+        <w:t>n</w:t>
+      </w:r>
+      <w:r>
+        <w:rPr>
+          <w:rFonts w:ascii="Times New Roman" w:hAnsi="Times New Roman"/>
+          <w:sz w:val="24"/>
+          <w:szCs w:val="24"/>
+        </w:rPr>
+        <w:t>g</w:t>
+      </w:r>
+      <w:r>
+        <w:rPr>
+          <w:rFonts w:ascii="Times New Roman" w:hAnsi="Times New Roman"/>
+          <w:spacing w:val="-2"/>
+          <w:sz w:val="24"/>
+          <w:szCs w:val="24"/>
+        </w:rPr>
+        <w:t>g</w:t>
+      </w:r>
+      <w:r>
+        <w:rPr>
+          <w:rFonts w:ascii="Times New Roman" w:hAnsi="Times New Roman"/>
+          <w:sz w:val="24"/>
+          <w:szCs w:val="24"/>
+        </w:rPr>
+        <w:t>un</w:t>
+      </w:r>
+      <w:r>
+        <w:rPr>
+          <w:rFonts w:ascii="Times New Roman" w:hAnsi="Times New Roman"/>
+          <w:spacing w:val="-1"/>
+          <w:sz w:val="24"/>
+          <w:szCs w:val="24"/>
+        </w:rPr>
+        <w:t>a</w:t>
+      </w:r>
+      <w:r>
+        <w:rPr>
+          <w:rFonts w:ascii="Times New Roman" w:hAnsi="Times New Roman"/>
+          <w:spacing w:val="2"/>
+          <w:sz w:val="24"/>
+          <w:szCs w:val="24"/>
+        </w:rPr>
+        <w:t>k</w:t>
+      </w:r>
+      <w:r>
+        <w:rPr>
+          <w:rFonts w:ascii="Times New Roman" w:hAnsi="Times New Roman"/>
+          <w:spacing w:val="-1"/>
+          <w:sz w:val="24"/>
+          <w:szCs w:val="24"/>
+        </w:rPr>
+        <w:t>a</w:t>
+      </w:r>
+      <w:r>
+        <w:rPr>
+          <w:rFonts w:ascii="Times New Roman" w:hAnsi="Times New Roman"/>
+          <w:sz w:val="24"/>
+          <w:szCs w:val="24"/>
+        </w:rPr>
+        <w:t>n</w:t>
+      </w:r>
+      <w:proofErr w:type="spellEnd"/>
+      <w:r>
+        <w:rPr>
+          <w:rFonts w:ascii="Times New Roman" w:hAnsi="Times New Roman"/>
+          <w:spacing w:val="3"/>
+          <w:sz w:val="24"/>
+          <w:szCs w:val="24"/>
+        </w:rPr>
+        <w:t xml:space="preserve"> </w:t>
+      </w:r>
+      <w:proofErr w:type="spellStart"/>
+      <w:r>
+        <w:rPr>
+          <w:rFonts w:ascii="Times New Roman" w:hAnsi="Times New Roman"/>
+          <w:spacing w:val="3"/>
+          <w:sz w:val="24"/>
+          <w:szCs w:val="24"/>
+        </w:rPr>
+        <w:t>m</w:t>
+      </w:r>
+      <w:r>
+        <w:rPr>
+          <w:rFonts w:ascii="Times New Roman" w:hAnsi="Times New Roman"/>
+          <w:spacing w:val="-1"/>
+          <w:sz w:val="24"/>
+          <w:szCs w:val="24"/>
+        </w:rPr>
+        <w:t>e</w:t>
+      </w:r>
+      <w:r>
+        <w:rPr>
+          <w:rFonts w:ascii="Times New Roman" w:hAnsi="Times New Roman"/>
+          <w:sz w:val="24"/>
+          <w:szCs w:val="24"/>
+        </w:rPr>
+        <w:t>tode</w:t>
+      </w:r>
+      <w:proofErr w:type="spellEnd"/>
+      <w:r>
+        <w:rPr>
+          <w:rFonts w:ascii="Times New Roman" w:hAnsi="Times New Roman"/>
+          <w:spacing w:val="3"/>
+          <w:sz w:val="24"/>
+          <w:szCs w:val="24"/>
+        </w:rPr>
+        <w:t xml:space="preserve"> </w:t>
+      </w:r>
+      <w:r>
+        <w:rPr>
+          <w:rFonts w:ascii="Times New Roman" w:hAnsi="Times New Roman"/>
+          <w:i/>
+          <w:sz w:val="24"/>
+          <w:szCs w:val="24"/>
+        </w:rPr>
+        <w:t>simple</w:t>
+      </w:r>
+      <w:r>
+        <w:rPr>
+          <w:rFonts w:ascii="Times New Roman" w:hAnsi="Times New Roman"/>
+          <w:i/>
+          <w:spacing w:val="2"/>
+          <w:sz w:val="24"/>
+          <w:szCs w:val="24"/>
+        </w:rPr>
+        <w:t xml:space="preserve"> </w:t>
+      </w:r>
+      <w:r>
+        <w:rPr>
+          <w:rFonts w:ascii="Times New Roman" w:hAnsi="Times New Roman"/>
+          <w:i/>
+          <w:sz w:val="24"/>
+          <w:szCs w:val="24"/>
+        </w:rPr>
+        <w:t>addi</w:t>
+      </w:r>
+      <w:r>
+        <w:rPr>
+          <w:rFonts w:ascii="Times New Roman" w:hAnsi="Times New Roman"/>
+          <w:i/>
+          <w:spacing w:val="1"/>
+          <w:sz w:val="24"/>
+          <w:szCs w:val="24"/>
+        </w:rPr>
+        <w:t>t</w:t>
+      </w:r>
+      <w:r>
+        <w:rPr>
+          <w:rFonts w:ascii="Times New Roman" w:hAnsi="Times New Roman"/>
+          <w:i/>
+          <w:sz w:val="24"/>
+          <w:szCs w:val="24"/>
+        </w:rPr>
+        <w:t>ive</w:t>
+      </w:r>
+      <w:r>
+        <w:rPr>
+          <w:rFonts w:ascii="Times New Roman" w:hAnsi="Times New Roman"/>
+          <w:i/>
+          <w:spacing w:val="2"/>
+          <w:sz w:val="24"/>
+          <w:szCs w:val="24"/>
+        </w:rPr>
+        <w:t xml:space="preserve"> </w:t>
+      </w:r>
+      <w:r>
+        <w:rPr>
+          <w:rFonts w:ascii="Times New Roman" w:hAnsi="Times New Roman"/>
+          <w:i/>
+          <w:spacing w:val="1"/>
+          <w:sz w:val="24"/>
+          <w:szCs w:val="24"/>
+        </w:rPr>
+        <w:t>we</w:t>
+      </w:r>
+      <w:r>
+        <w:rPr>
+          <w:rFonts w:ascii="Times New Roman" w:hAnsi="Times New Roman"/>
+          <w:i/>
+          <w:sz w:val="24"/>
+          <w:szCs w:val="24"/>
+        </w:rPr>
+        <w:t>igh</w:t>
+      </w:r>
+      <w:r>
+        <w:rPr>
+          <w:rFonts w:ascii="Times New Roman" w:hAnsi="Times New Roman"/>
+          <w:i/>
+          <w:spacing w:val="1"/>
+          <w:sz w:val="24"/>
+          <w:szCs w:val="24"/>
+        </w:rPr>
+        <w:t>t</w:t>
+      </w:r>
+      <w:r>
+        <w:rPr>
+          <w:rFonts w:ascii="Times New Roman" w:hAnsi="Times New Roman"/>
+          <w:i/>
+          <w:sz w:val="24"/>
+          <w:szCs w:val="24"/>
+        </w:rPr>
+        <w:t>ing</w:t>
+      </w:r>
+      <w:r>
+        <w:rPr>
+          <w:rFonts w:ascii="Times New Roman" w:hAnsi="Times New Roman"/>
+          <w:i/>
+          <w:spacing w:val="3"/>
+          <w:sz w:val="24"/>
+          <w:szCs w:val="24"/>
+        </w:rPr>
+        <w:t xml:space="preserve"> </w:t>
+      </w:r>
+      <w:r>
+        <w:rPr>
+          <w:rFonts w:ascii="Times New Roman" w:hAnsi="Times New Roman"/>
+          <w:i/>
+          <w:spacing w:val="-3"/>
+          <w:sz w:val="24"/>
+          <w:szCs w:val="24"/>
+        </w:rPr>
+        <w:t>(</w:t>
+      </w:r>
+      <w:r>
+        <w:rPr>
+          <w:rFonts w:ascii="Times New Roman" w:hAnsi="Times New Roman"/>
+          <w:i/>
+          <w:sz w:val="24"/>
+          <w:szCs w:val="24"/>
+        </w:rPr>
+        <w:t>S</w:t>
+      </w:r>
+      <w:r>
+        <w:rPr>
+          <w:rFonts w:ascii="Times New Roman" w:hAnsi="Times New Roman"/>
+          <w:i/>
+          <w:spacing w:val="2"/>
+          <w:sz w:val="24"/>
+          <w:szCs w:val="24"/>
+        </w:rPr>
+        <w:t>A</w:t>
+      </w:r>
+      <w:r>
+        <w:rPr>
+          <w:rFonts w:ascii="Times New Roman" w:hAnsi="Times New Roman"/>
+          <w:i/>
+          <w:spacing w:val="-3"/>
+          <w:sz w:val="24"/>
+          <w:szCs w:val="24"/>
+        </w:rPr>
+        <w:t>W</w:t>
+      </w:r>
+      <w:r>
+        <w:rPr>
+          <w:rFonts w:ascii="Times New Roman" w:hAnsi="Times New Roman"/>
+          <w:i/>
+          <w:spacing w:val="1"/>
+          <w:sz w:val="24"/>
+          <w:szCs w:val="24"/>
+        </w:rPr>
+        <w:t>)</w:t>
+      </w:r>
+      <w:r>
+        <w:rPr>
+          <w:rFonts w:ascii="Times New Roman" w:hAnsi="Times New Roman"/>
+          <w:sz w:val="24"/>
+          <w:szCs w:val="24"/>
+        </w:rPr>
+        <w:t>.</w:t>
+      </w:r>
+      <w:r>
+        <w:rPr>
+          <w:rFonts w:ascii="Times New Roman" w:hAnsi="Times New Roman"/>
+          <w:spacing w:val="5"/>
+          <w:sz w:val="24"/>
+          <w:szCs w:val="24"/>
+        </w:rPr>
+        <w:t xml:space="preserve"> </w:t>
+      </w:r>
+      <w:proofErr w:type="spellStart"/>
+      <w:r>
+        <w:rPr>
+          <w:rFonts w:ascii="Times New Roman" w:hAnsi="Times New Roman"/>
+          <w:sz w:val="24"/>
+          <w:szCs w:val="24"/>
+        </w:rPr>
+        <w:t>K</w:t>
+      </w:r>
+      <w:r>
+        <w:rPr>
+          <w:rFonts w:ascii="Times New Roman" w:hAnsi="Times New Roman"/>
+          <w:spacing w:val="-1"/>
+          <w:sz w:val="24"/>
+          <w:szCs w:val="24"/>
+        </w:rPr>
+        <w:t>r</w:t>
+      </w:r>
+      <w:r>
+        <w:rPr>
+          <w:rFonts w:ascii="Times New Roman" w:hAnsi="Times New Roman"/>
+          <w:sz w:val="24"/>
+          <w:szCs w:val="24"/>
+        </w:rPr>
+        <w:t>i</w:t>
+      </w:r>
+      <w:r>
+        <w:rPr>
+          <w:rFonts w:ascii="Times New Roman" w:hAnsi="Times New Roman"/>
+          <w:spacing w:val="1"/>
+          <w:sz w:val="24"/>
+          <w:szCs w:val="24"/>
+        </w:rPr>
+        <w:t>t</w:t>
+      </w:r>
+      <w:r>
+        <w:rPr>
+          <w:rFonts w:ascii="Times New Roman" w:hAnsi="Times New Roman"/>
+          <w:spacing w:val="-1"/>
+          <w:sz w:val="24"/>
+          <w:szCs w:val="24"/>
+        </w:rPr>
+        <w:t>e</w:t>
+      </w:r>
+      <w:r>
+        <w:rPr>
+          <w:rFonts w:ascii="Times New Roman" w:hAnsi="Times New Roman"/>
+          <w:sz w:val="24"/>
+          <w:szCs w:val="24"/>
+        </w:rPr>
+        <w:t>ria</w:t>
+      </w:r>
+      <w:proofErr w:type="spellEnd"/>
+      <w:r>
+        <w:rPr>
+          <w:rFonts w:ascii="Times New Roman" w:hAnsi="Times New Roman"/>
+          <w:spacing w:val="6"/>
+          <w:sz w:val="24"/>
+          <w:szCs w:val="24"/>
+        </w:rPr>
+        <w:t xml:space="preserve"> </w:t>
+      </w:r>
+      <w:r>
+        <w:rPr>
+          <w:rFonts w:ascii="Times New Roman" w:hAnsi="Times New Roman"/>
+          <w:spacing w:val="-5"/>
+          <w:sz w:val="24"/>
+          <w:szCs w:val="24"/>
+        </w:rPr>
+        <w:t>y</w:t>
+      </w:r>
+      <w:r>
+        <w:rPr>
+          <w:rFonts w:ascii="Times New Roman" w:hAnsi="Times New Roman"/>
+          <w:spacing w:val="1"/>
+          <w:sz w:val="24"/>
+          <w:szCs w:val="24"/>
+        </w:rPr>
+        <w:t>a</w:t>
+      </w:r>
+      <w:r>
+        <w:rPr>
+          <w:rFonts w:ascii="Times New Roman" w:hAnsi="Times New Roman"/>
+          <w:spacing w:val="2"/>
+          <w:sz w:val="24"/>
+          <w:szCs w:val="24"/>
+        </w:rPr>
+        <w:t>n</w:t>
+      </w:r>
+      <w:r>
+        <w:rPr>
+          <w:rFonts w:ascii="Times New Roman" w:hAnsi="Times New Roman"/>
+          <w:sz w:val="24"/>
+          <w:szCs w:val="24"/>
+        </w:rPr>
+        <w:t xml:space="preserve">g </w:t>
+      </w:r>
+      <w:proofErr w:type="spellStart"/>
+      <w:r>
+        <w:rPr>
+          <w:rFonts w:ascii="Times New Roman" w:hAnsi="Times New Roman"/>
+          <w:sz w:val="24"/>
+          <w:szCs w:val="24"/>
+        </w:rPr>
+        <w:t>d</w:t>
+      </w:r>
+      <w:r>
+        <w:rPr>
+          <w:rFonts w:ascii="Times New Roman" w:hAnsi="Times New Roman"/>
+          <w:spacing w:val="3"/>
+          <w:sz w:val="24"/>
+          <w:szCs w:val="24"/>
+        </w:rPr>
+        <w:t>i</w:t>
+      </w:r>
+      <w:r>
+        <w:rPr>
+          <w:rFonts w:ascii="Times New Roman" w:hAnsi="Times New Roman"/>
+          <w:spacing w:val="-2"/>
+          <w:sz w:val="24"/>
+          <w:szCs w:val="24"/>
+        </w:rPr>
+        <w:t>g</w:t>
+      </w:r>
+      <w:r>
+        <w:rPr>
+          <w:rFonts w:ascii="Times New Roman" w:hAnsi="Times New Roman"/>
+          <w:sz w:val="24"/>
+          <w:szCs w:val="24"/>
+        </w:rPr>
+        <w:t>u</w:t>
+      </w:r>
+      <w:r>
+        <w:rPr>
+          <w:rFonts w:ascii="Times New Roman" w:hAnsi="Times New Roman"/>
+          <w:spacing w:val="2"/>
+          <w:sz w:val="24"/>
+          <w:szCs w:val="24"/>
+        </w:rPr>
+        <w:t>n</w:t>
+      </w:r>
+      <w:r>
+        <w:rPr>
+          <w:rFonts w:ascii="Times New Roman" w:hAnsi="Times New Roman"/>
+          <w:spacing w:val="-1"/>
+          <w:sz w:val="24"/>
+          <w:szCs w:val="24"/>
+        </w:rPr>
+        <w:t>a</w:t>
+      </w:r>
+      <w:r>
+        <w:rPr>
+          <w:rFonts w:ascii="Times New Roman" w:hAnsi="Times New Roman"/>
+          <w:sz w:val="24"/>
+          <w:szCs w:val="24"/>
+        </w:rPr>
+        <w:t>k</w:t>
+      </w:r>
+      <w:r>
+        <w:rPr>
+          <w:rFonts w:ascii="Times New Roman" w:hAnsi="Times New Roman"/>
+          <w:spacing w:val="-1"/>
+          <w:sz w:val="24"/>
+          <w:szCs w:val="24"/>
+        </w:rPr>
+        <w:t>a</w:t>
+      </w:r>
+      <w:r>
+        <w:rPr>
+          <w:rFonts w:ascii="Times New Roman" w:hAnsi="Times New Roman"/>
+          <w:sz w:val="24"/>
+          <w:szCs w:val="24"/>
+        </w:rPr>
+        <w:t>n</w:t>
+      </w:r>
+      <w:proofErr w:type="spellEnd"/>
+      <w:r>
+        <w:rPr>
+          <w:rFonts w:ascii="Times New Roman" w:hAnsi="Times New Roman"/>
+          <w:spacing w:val="5"/>
+          <w:sz w:val="24"/>
+          <w:szCs w:val="24"/>
+        </w:rPr>
+        <w:t xml:space="preserve"> </w:t>
+      </w:r>
+      <w:proofErr w:type="spellStart"/>
+      <w:r>
+        <w:rPr>
+          <w:rFonts w:ascii="Times New Roman" w:hAnsi="Times New Roman"/>
+          <w:spacing w:val="-1"/>
+          <w:sz w:val="24"/>
+          <w:szCs w:val="24"/>
+        </w:rPr>
+        <w:t>a</w:t>
+      </w:r>
+      <w:r>
+        <w:rPr>
+          <w:rFonts w:ascii="Times New Roman" w:hAnsi="Times New Roman"/>
+          <w:sz w:val="24"/>
+          <w:szCs w:val="24"/>
+        </w:rPr>
+        <w:t>d</w:t>
+      </w:r>
+      <w:r>
+        <w:rPr>
+          <w:rFonts w:ascii="Times New Roman" w:hAnsi="Times New Roman"/>
+          <w:spacing w:val="-1"/>
+          <w:sz w:val="24"/>
+          <w:szCs w:val="24"/>
+        </w:rPr>
+        <w:t>a</w:t>
+      </w:r>
+      <w:r>
+        <w:rPr>
+          <w:rFonts w:ascii="Times New Roman" w:hAnsi="Times New Roman"/>
+          <w:sz w:val="24"/>
+          <w:szCs w:val="24"/>
+        </w:rPr>
+        <w:t>lah</w:t>
+      </w:r>
+      <w:proofErr w:type="spellEnd"/>
+      <w:r>
+        <w:rPr>
+          <w:rFonts w:ascii="Times New Roman" w:hAnsi="Times New Roman"/>
+          <w:sz w:val="24"/>
+          <w:szCs w:val="24"/>
+        </w:rPr>
+        <w:t xml:space="preserve"> </w:t>
+      </w:r>
+      <w:proofErr w:type="spellStart"/>
+      <w:r>
+        <w:rPr>
+          <w:rFonts w:ascii="Times New Roman" w:hAnsi="Times New Roman"/>
+          <w:sz w:val="24"/>
+          <w:szCs w:val="24"/>
+        </w:rPr>
+        <w:t>komun</w:t>
+      </w:r>
+      <w:r>
+        <w:rPr>
+          <w:rFonts w:ascii="Times New Roman" w:hAnsi="Times New Roman"/>
+          <w:spacing w:val="1"/>
+          <w:sz w:val="24"/>
+          <w:szCs w:val="24"/>
+        </w:rPr>
+        <w:t>i</w:t>
+      </w:r>
+      <w:r>
+        <w:rPr>
+          <w:rFonts w:ascii="Times New Roman" w:hAnsi="Times New Roman"/>
+          <w:sz w:val="24"/>
+          <w:szCs w:val="24"/>
+        </w:rPr>
+        <w:t>k</w:t>
+      </w:r>
+      <w:r>
+        <w:rPr>
+          <w:rFonts w:ascii="Times New Roman" w:hAnsi="Times New Roman"/>
+          <w:spacing w:val="-1"/>
+          <w:sz w:val="24"/>
+          <w:szCs w:val="24"/>
+        </w:rPr>
+        <w:t>a</w:t>
+      </w:r>
+      <w:r>
+        <w:rPr>
+          <w:rFonts w:ascii="Times New Roman" w:hAnsi="Times New Roman"/>
+          <w:sz w:val="24"/>
+          <w:szCs w:val="24"/>
+        </w:rPr>
+        <w:t>si</w:t>
+      </w:r>
+      <w:proofErr w:type="spellEnd"/>
+      <w:r>
+        <w:rPr>
+          <w:rFonts w:ascii="Times New Roman" w:hAnsi="Times New Roman"/>
+          <w:sz w:val="24"/>
+          <w:szCs w:val="24"/>
+        </w:rPr>
+        <w:t xml:space="preserve">, </w:t>
+      </w:r>
+      <w:proofErr w:type="spellStart"/>
+      <w:r>
+        <w:rPr>
+          <w:rFonts w:ascii="Times New Roman" w:hAnsi="Times New Roman"/>
+          <w:sz w:val="24"/>
+          <w:szCs w:val="24"/>
+        </w:rPr>
+        <w:t>abs</w:t>
+      </w:r>
+      <w:r>
+        <w:rPr>
+          <w:rFonts w:ascii="Times New Roman" w:hAnsi="Times New Roman"/>
+          <w:spacing w:val="-1"/>
+          <w:sz w:val="24"/>
+          <w:szCs w:val="24"/>
+        </w:rPr>
+        <w:t>e</w:t>
+      </w:r>
+      <w:r>
+        <w:rPr>
+          <w:rFonts w:ascii="Times New Roman" w:hAnsi="Times New Roman"/>
+          <w:sz w:val="24"/>
+          <w:szCs w:val="24"/>
+        </w:rPr>
+        <w:t>nsi</w:t>
+      </w:r>
+      <w:proofErr w:type="spellEnd"/>
+      <w:r>
+        <w:rPr>
+          <w:rFonts w:ascii="Times New Roman" w:hAnsi="Times New Roman"/>
+          <w:sz w:val="24"/>
+          <w:szCs w:val="24"/>
+        </w:rPr>
+        <w:t xml:space="preserve">, </w:t>
+      </w:r>
+      <w:proofErr w:type="spellStart"/>
+      <w:r>
+        <w:rPr>
+          <w:rFonts w:ascii="Times New Roman" w:hAnsi="Times New Roman"/>
+          <w:spacing w:val="1"/>
+          <w:sz w:val="24"/>
+          <w:szCs w:val="24"/>
+        </w:rPr>
+        <w:t>j</w:t>
+      </w:r>
+      <w:r>
+        <w:rPr>
+          <w:rFonts w:ascii="Times New Roman" w:hAnsi="Times New Roman"/>
+          <w:sz w:val="24"/>
+          <w:szCs w:val="24"/>
+        </w:rPr>
+        <w:t>um</w:t>
+      </w:r>
+      <w:r>
+        <w:rPr>
+          <w:rFonts w:ascii="Times New Roman" w:hAnsi="Times New Roman"/>
+          <w:spacing w:val="1"/>
+          <w:sz w:val="24"/>
+          <w:szCs w:val="24"/>
+        </w:rPr>
+        <w:t>l</w:t>
+      </w:r>
+      <w:r>
+        <w:rPr>
+          <w:rFonts w:ascii="Times New Roman" w:hAnsi="Times New Roman"/>
+          <w:spacing w:val="-1"/>
+          <w:sz w:val="24"/>
+          <w:szCs w:val="24"/>
+        </w:rPr>
+        <w:t>a</w:t>
+      </w:r>
+      <w:r>
+        <w:rPr>
+          <w:rFonts w:ascii="Times New Roman" w:hAnsi="Times New Roman"/>
+          <w:sz w:val="24"/>
+          <w:szCs w:val="24"/>
+        </w:rPr>
+        <w:t>h</w:t>
+      </w:r>
+      <w:proofErr w:type="spellEnd"/>
+      <w:r>
+        <w:rPr>
+          <w:rFonts w:ascii="Times New Roman" w:hAnsi="Times New Roman"/>
+          <w:sz w:val="24"/>
+          <w:szCs w:val="24"/>
+        </w:rPr>
+        <w:t xml:space="preserve"> jam </w:t>
+      </w:r>
+      <w:proofErr w:type="spellStart"/>
+      <w:r>
+        <w:rPr>
+          <w:rFonts w:ascii="Times New Roman" w:hAnsi="Times New Roman"/>
+          <w:sz w:val="24"/>
+          <w:szCs w:val="24"/>
+        </w:rPr>
+        <w:t>lembu</w:t>
+      </w:r>
+      <w:r>
+        <w:rPr>
+          <w:rFonts w:ascii="Times New Roman" w:hAnsi="Times New Roman"/>
+          <w:spacing w:val="-1"/>
+          <w:sz w:val="24"/>
+          <w:szCs w:val="24"/>
+        </w:rPr>
+        <w:t>r</w:t>
+      </w:r>
+      <w:proofErr w:type="spellEnd"/>
+      <w:r>
+        <w:rPr>
+          <w:rFonts w:ascii="Times New Roman" w:hAnsi="Times New Roman"/>
+          <w:sz w:val="24"/>
+          <w:szCs w:val="24"/>
+        </w:rPr>
+        <w:t>, masa</w:t>
+      </w:r>
+      <w:r>
+        <w:rPr>
+          <w:rFonts w:ascii="Times New Roman" w:hAnsi="Times New Roman"/>
+          <w:spacing w:val="-1"/>
+          <w:sz w:val="24"/>
+          <w:szCs w:val="24"/>
+        </w:rPr>
+        <w:t xml:space="preserve"> </w:t>
+      </w:r>
+      <w:proofErr w:type="spellStart"/>
+      <w:r>
+        <w:rPr>
+          <w:rFonts w:ascii="Times New Roman" w:hAnsi="Times New Roman"/>
+          <w:sz w:val="24"/>
+          <w:szCs w:val="24"/>
+        </w:rPr>
+        <w:t>k</w:t>
+      </w:r>
+      <w:r>
+        <w:rPr>
+          <w:rFonts w:ascii="Times New Roman" w:hAnsi="Times New Roman"/>
+          <w:spacing w:val="1"/>
+          <w:sz w:val="24"/>
+          <w:szCs w:val="24"/>
+        </w:rPr>
+        <w:t>er</w:t>
+      </w:r>
+      <w:r>
+        <w:rPr>
+          <w:rFonts w:ascii="Times New Roman" w:hAnsi="Times New Roman"/>
+          <w:sz w:val="24"/>
+          <w:szCs w:val="24"/>
+        </w:rPr>
+        <w:t>ja</w:t>
+      </w:r>
+      <w:proofErr w:type="spellEnd"/>
+      <w:r>
+        <w:rPr>
+          <w:rFonts w:ascii="Times New Roman" w:hAnsi="Times New Roman"/>
+          <w:sz w:val="24"/>
+          <w:szCs w:val="24"/>
+        </w:rPr>
+        <w:t xml:space="preserve">, </w:t>
+      </w:r>
+      <w:proofErr w:type="spellStart"/>
+      <w:r>
+        <w:rPr>
+          <w:rFonts w:ascii="Times New Roman" w:hAnsi="Times New Roman"/>
+          <w:sz w:val="24"/>
+          <w:szCs w:val="24"/>
+        </w:rPr>
+        <w:t>l</w:t>
+      </w:r>
+      <w:r>
+        <w:rPr>
+          <w:rFonts w:ascii="Times New Roman" w:hAnsi="Times New Roman"/>
+          <w:spacing w:val="2"/>
+          <w:sz w:val="24"/>
+          <w:szCs w:val="24"/>
+        </w:rPr>
+        <w:t>o</w:t>
+      </w:r>
+      <w:r>
+        <w:rPr>
+          <w:rFonts w:ascii="Times New Roman" w:hAnsi="Times New Roman"/>
+          <w:spacing w:val="-5"/>
+          <w:sz w:val="24"/>
+          <w:szCs w:val="24"/>
+        </w:rPr>
+        <w:t>y</w:t>
+      </w:r>
+      <w:r>
+        <w:rPr>
+          <w:rFonts w:ascii="Times New Roman" w:hAnsi="Times New Roman"/>
+          <w:spacing w:val="-1"/>
+          <w:sz w:val="24"/>
+          <w:szCs w:val="24"/>
+        </w:rPr>
+        <w:t>a</w:t>
+      </w:r>
+      <w:r>
+        <w:rPr>
+          <w:rFonts w:ascii="Times New Roman" w:hAnsi="Times New Roman"/>
+          <w:sz w:val="24"/>
+          <w:szCs w:val="24"/>
+        </w:rPr>
+        <w:t>l</w:t>
+      </w:r>
+      <w:r>
+        <w:rPr>
+          <w:rFonts w:ascii="Times New Roman" w:hAnsi="Times New Roman"/>
+          <w:spacing w:val="1"/>
+          <w:sz w:val="24"/>
+          <w:szCs w:val="24"/>
+        </w:rPr>
+        <w:t>i</w:t>
+      </w:r>
+      <w:r>
+        <w:rPr>
+          <w:rFonts w:ascii="Times New Roman" w:hAnsi="Times New Roman"/>
+          <w:sz w:val="24"/>
+          <w:szCs w:val="24"/>
+        </w:rPr>
+        <w:t>tas</w:t>
+      </w:r>
+      <w:proofErr w:type="spellEnd"/>
+      <w:r>
+        <w:rPr>
+          <w:rFonts w:ascii="Times New Roman" w:hAnsi="Times New Roman"/>
+          <w:sz w:val="24"/>
+          <w:szCs w:val="24"/>
+        </w:rPr>
+        <w:t>, d</w:t>
+      </w:r>
+      <w:r>
+        <w:rPr>
+          <w:rFonts w:ascii="Times New Roman" w:hAnsi="Times New Roman"/>
+          <w:spacing w:val="-1"/>
+          <w:sz w:val="24"/>
+          <w:szCs w:val="24"/>
+        </w:rPr>
+        <w:t>a</w:t>
+      </w:r>
+      <w:r>
+        <w:rPr>
+          <w:rFonts w:ascii="Times New Roman" w:hAnsi="Times New Roman"/>
+          <w:sz w:val="24"/>
+          <w:szCs w:val="24"/>
+        </w:rPr>
+        <w:t xml:space="preserve">n </w:t>
+      </w:r>
+      <w:proofErr w:type="spellStart"/>
+      <w:r>
+        <w:rPr>
+          <w:rFonts w:ascii="Times New Roman" w:hAnsi="Times New Roman"/>
+          <w:spacing w:val="2"/>
+          <w:sz w:val="24"/>
+          <w:szCs w:val="24"/>
+        </w:rPr>
+        <w:t>k</w:t>
+      </w:r>
+      <w:r>
+        <w:rPr>
+          <w:rFonts w:ascii="Times New Roman" w:hAnsi="Times New Roman"/>
+          <w:spacing w:val="-1"/>
+          <w:sz w:val="24"/>
+          <w:szCs w:val="24"/>
+        </w:rPr>
+        <w:t>e</w:t>
+      </w:r>
+      <w:r>
+        <w:rPr>
+          <w:rFonts w:ascii="Times New Roman" w:hAnsi="Times New Roman"/>
+          <w:sz w:val="24"/>
+          <w:szCs w:val="24"/>
+        </w:rPr>
+        <w:t>dis</w:t>
+      </w:r>
+      <w:r>
+        <w:rPr>
+          <w:rFonts w:ascii="Times New Roman" w:hAnsi="Times New Roman"/>
+          <w:spacing w:val="1"/>
+          <w:sz w:val="24"/>
+          <w:szCs w:val="24"/>
+        </w:rPr>
+        <w:t>i</w:t>
+      </w:r>
+      <w:r>
+        <w:rPr>
+          <w:rFonts w:ascii="Times New Roman" w:hAnsi="Times New Roman"/>
+          <w:sz w:val="24"/>
+          <w:szCs w:val="24"/>
+        </w:rPr>
+        <w:t>pl</w:t>
+      </w:r>
+      <w:r>
+        <w:rPr>
+          <w:rFonts w:ascii="Times New Roman" w:hAnsi="Times New Roman"/>
+          <w:spacing w:val="1"/>
+          <w:sz w:val="24"/>
+          <w:szCs w:val="24"/>
+        </w:rPr>
+        <w:t>i</w:t>
+      </w:r>
+      <w:r>
+        <w:rPr>
+          <w:rFonts w:ascii="Times New Roman" w:hAnsi="Times New Roman"/>
+          <w:sz w:val="24"/>
+          <w:szCs w:val="24"/>
+        </w:rPr>
+        <w:t>n</w:t>
+      </w:r>
+      <w:r>
+        <w:rPr>
+          <w:rFonts w:ascii="Times New Roman" w:hAnsi="Times New Roman"/>
+          <w:spacing w:val="-1"/>
+          <w:sz w:val="24"/>
+          <w:szCs w:val="24"/>
+        </w:rPr>
+        <w:t>a</w:t>
+      </w:r>
+      <w:r>
+        <w:rPr>
+          <w:rFonts w:ascii="Times New Roman" w:hAnsi="Times New Roman"/>
+          <w:spacing w:val="4"/>
+          <w:sz w:val="24"/>
+          <w:szCs w:val="24"/>
+        </w:rPr>
+        <w:t>n</w:t>
+      </w:r>
+      <w:proofErr w:type="spellEnd"/>
+      <w:r>
+        <w:rPr>
+          <w:rFonts w:ascii="Times New Roman" w:hAnsi="Times New Roman"/>
+          <w:sz w:val="24"/>
+          <w:szCs w:val="24"/>
+        </w:rPr>
+        <w:t xml:space="preserve"> </w:t>
+      </w:r>
+      <w:proofErr w:type="spellStart"/>
+      <w:r>
+        <w:rPr>
+          <w:rFonts w:ascii="Times New Roman" w:hAnsi="Times New Roman"/>
+          <w:spacing w:val="1"/>
+          <w:sz w:val="24"/>
+          <w:szCs w:val="24"/>
+        </w:rPr>
+        <w:t>S</w:t>
+      </w:r>
+      <w:r>
+        <w:rPr>
+          <w:rFonts w:ascii="Times New Roman" w:hAnsi="Times New Roman"/>
+          <w:spacing w:val="-1"/>
+          <w:sz w:val="24"/>
+          <w:szCs w:val="24"/>
+        </w:rPr>
+        <w:t>e</w:t>
+      </w:r>
+      <w:r>
+        <w:rPr>
+          <w:rFonts w:ascii="Times New Roman" w:hAnsi="Times New Roman"/>
+          <w:sz w:val="24"/>
+          <w:szCs w:val="24"/>
+        </w:rPr>
+        <w:t>lain</w:t>
+      </w:r>
+      <w:proofErr w:type="spellEnd"/>
+      <w:r>
+        <w:rPr>
+          <w:rFonts w:ascii="Times New Roman" w:hAnsi="Times New Roman"/>
+          <w:spacing w:val="2"/>
+          <w:sz w:val="24"/>
+          <w:szCs w:val="24"/>
+        </w:rPr>
+        <w:t xml:space="preserve"> </w:t>
+      </w:r>
+      <w:proofErr w:type="spellStart"/>
+      <w:r>
+        <w:rPr>
+          <w:rFonts w:ascii="Times New Roman" w:hAnsi="Times New Roman"/>
+          <w:sz w:val="24"/>
+          <w:szCs w:val="24"/>
+        </w:rPr>
+        <w:t>i</w:t>
+      </w:r>
+      <w:r>
+        <w:rPr>
+          <w:rFonts w:ascii="Times New Roman" w:hAnsi="Times New Roman"/>
+          <w:spacing w:val="1"/>
+          <w:sz w:val="24"/>
+          <w:szCs w:val="24"/>
+        </w:rPr>
+        <w:t>t</w:t>
+      </w:r>
+      <w:r>
+        <w:rPr>
+          <w:rFonts w:ascii="Times New Roman" w:hAnsi="Times New Roman"/>
+          <w:sz w:val="24"/>
+          <w:szCs w:val="24"/>
+        </w:rPr>
+        <w:t>u</w:t>
+      </w:r>
+      <w:proofErr w:type="spellEnd"/>
+      <w:r>
+        <w:rPr>
+          <w:rFonts w:ascii="Times New Roman" w:hAnsi="Times New Roman"/>
+          <w:spacing w:val="1"/>
+          <w:sz w:val="24"/>
+          <w:szCs w:val="24"/>
+        </w:rPr>
+        <w:t xml:space="preserve"> </w:t>
+      </w:r>
+      <w:sdt>
+        <w:sdtPr>
+          <w:rPr>
+            <w:rFonts w:ascii="Times New Roman" w:hAnsi="Times New Roman"/>
+            <w:spacing w:val="1"/>
+            <w:sz w:val="24"/>
+            <w:szCs w:val="24"/>
+          </w:rPr>
+          <w:id w:val="-55235357"/>
+          <w:citation/>
+        </w:sdtPr>
+        <w:sdtContent>
+          <w:r>
+            <w:rPr>
+              <w:rFonts w:ascii="Times New Roman" w:hAnsi="Times New Roman"/>
+              <w:spacing w:val="1"/>
+              <w:sz w:val="24"/>
+              <w:szCs w:val="24"/>
+            </w:rPr>
+            <w:fldChar w:fldCharType="begin"/>
+          </w:r>
+          <w:r>
+            <w:rPr>
+              <w:rFonts w:ascii="Times New Roman" w:hAnsi="Times New Roman"/>
+              <w:spacing w:val="1"/>
+              <w:sz w:val="24"/>
+              <w:szCs w:val="24"/>
+            </w:rPr>
+            <w:instrText xml:space="preserve"> CITATION Sam16 \l 1033 </w:instrText>
+          </w:r>
+          <w:r>
+            <w:rPr>
+              <w:rFonts w:ascii="Times New Roman" w:hAnsi="Times New Roman"/>
+              <w:spacing w:val="1"/>
+              <w:sz w:val="24"/>
+              <w:szCs w:val="24"/>
+            </w:rPr>
+            <w:fldChar w:fldCharType="separate"/>
+          </w:r>
+          <w:r>
+            <w:rPr>
+              <w:rFonts w:ascii="Times New Roman" w:hAnsi="Times New Roman"/>
+              <w:noProof/>
+              <w:spacing w:val="1"/>
+              <w:sz w:val="24"/>
+              <w:szCs w:val="24"/>
+            </w:rPr>
+            <w:t>(Sambani, Agustin, &amp; Marlina, 2016)</w:t>
+          </w:r>
+          <w:r>
+            <w:rPr>
+              <w:rFonts w:ascii="Times New Roman" w:hAnsi="Times New Roman"/>
+              <w:spacing w:val="1"/>
+              <w:sz w:val="24"/>
+              <w:szCs w:val="24"/>
+            </w:rPr>
+            <w:fldChar w:fldCharType="end"/>
+          </w:r>
+        </w:sdtContent>
+      </w:sdt>
+      <w:r>
+        <w:rPr>
+          <w:rFonts w:ascii="Times New Roman" w:hAnsi="Times New Roman"/>
+          <w:spacing w:val="1"/>
+          <w:sz w:val="24"/>
+          <w:szCs w:val="24"/>
+        </w:rPr>
+        <w:t xml:space="preserve"> </w:t>
+      </w:r>
+      <w:r>
+        <w:rPr>
+          <w:rFonts w:ascii="Times New Roman" w:hAnsi="Times New Roman"/>
+          <w:sz w:val="24"/>
+          <w:szCs w:val="24"/>
+        </w:rPr>
+        <w:lastRenderedPageBreak/>
+        <w:t>ju</w:t>
+      </w:r>
+      <w:r>
+        <w:rPr>
+          <w:rFonts w:ascii="Times New Roman" w:hAnsi="Times New Roman"/>
+          <w:spacing w:val="-2"/>
+          <w:sz w:val="24"/>
+          <w:szCs w:val="24"/>
+        </w:rPr>
+        <w:t>g</w:t>
+      </w:r>
+      <w:r>
+        <w:rPr>
+          <w:rFonts w:ascii="Times New Roman" w:hAnsi="Times New Roman"/>
+          <w:sz w:val="24"/>
+          <w:szCs w:val="24"/>
+        </w:rPr>
+        <w:t>a</w:t>
+      </w:r>
+      <w:r>
+        <w:rPr>
+          <w:rFonts w:ascii="Times New Roman" w:hAnsi="Times New Roman"/>
+          <w:spacing w:val="1"/>
+          <w:sz w:val="24"/>
+          <w:szCs w:val="24"/>
+        </w:rPr>
+        <w:t xml:space="preserve"> </w:t>
+      </w:r>
+      <w:proofErr w:type="spellStart"/>
+      <w:r>
+        <w:rPr>
+          <w:rFonts w:ascii="Times New Roman" w:hAnsi="Times New Roman"/>
+          <w:sz w:val="24"/>
+          <w:szCs w:val="24"/>
+        </w:rPr>
+        <w:t>me</w:t>
+      </w:r>
+      <w:r>
+        <w:rPr>
+          <w:rFonts w:ascii="Times New Roman" w:hAnsi="Times New Roman"/>
+          <w:spacing w:val="2"/>
+          <w:sz w:val="24"/>
+          <w:szCs w:val="24"/>
+        </w:rPr>
+        <w:t>n</w:t>
+      </w:r>
+      <w:r>
+        <w:rPr>
+          <w:rFonts w:ascii="Times New Roman" w:hAnsi="Times New Roman"/>
+          <w:sz w:val="24"/>
+          <w:szCs w:val="24"/>
+        </w:rPr>
+        <w:t>g</w:t>
+      </w:r>
+      <w:r>
+        <w:rPr>
+          <w:rFonts w:ascii="Times New Roman" w:hAnsi="Times New Roman"/>
+          <w:spacing w:val="-1"/>
+          <w:sz w:val="24"/>
+          <w:szCs w:val="24"/>
+        </w:rPr>
+        <w:t>e</w:t>
+      </w:r>
+      <w:r>
+        <w:rPr>
+          <w:rFonts w:ascii="Times New Roman" w:hAnsi="Times New Roman"/>
+          <w:sz w:val="24"/>
+          <w:szCs w:val="24"/>
+        </w:rPr>
+        <w:t>mba</w:t>
+      </w:r>
+      <w:r>
+        <w:rPr>
+          <w:rFonts w:ascii="Times New Roman" w:hAnsi="Times New Roman"/>
+          <w:spacing w:val="2"/>
+          <w:sz w:val="24"/>
+          <w:szCs w:val="24"/>
+        </w:rPr>
+        <w:t>n</w:t>
+      </w:r>
+      <w:r>
+        <w:rPr>
+          <w:rFonts w:ascii="Times New Roman" w:hAnsi="Times New Roman"/>
+          <w:spacing w:val="-2"/>
+          <w:sz w:val="24"/>
+          <w:szCs w:val="24"/>
+        </w:rPr>
+        <w:t>g</w:t>
+      </w:r>
+      <w:r>
+        <w:rPr>
+          <w:rFonts w:ascii="Times New Roman" w:hAnsi="Times New Roman"/>
+          <w:sz w:val="24"/>
+          <w:szCs w:val="24"/>
+        </w:rPr>
+        <w:t>k</w:t>
+      </w:r>
+      <w:r>
+        <w:rPr>
+          <w:rFonts w:ascii="Times New Roman" w:hAnsi="Times New Roman"/>
+          <w:spacing w:val="-1"/>
+          <w:sz w:val="24"/>
+          <w:szCs w:val="24"/>
+        </w:rPr>
+        <w:t>a</w:t>
+      </w:r>
+      <w:r>
+        <w:rPr>
+          <w:rFonts w:ascii="Times New Roman" w:hAnsi="Times New Roman"/>
+          <w:sz w:val="24"/>
+          <w:szCs w:val="24"/>
+        </w:rPr>
+        <w:t>n</w:t>
+      </w:r>
+      <w:proofErr w:type="spellEnd"/>
+      <w:r>
+        <w:rPr>
+          <w:rFonts w:ascii="Times New Roman" w:hAnsi="Times New Roman"/>
+          <w:spacing w:val="2"/>
+          <w:sz w:val="24"/>
+          <w:szCs w:val="24"/>
+        </w:rPr>
+        <w:t xml:space="preserve"> </w:t>
+      </w:r>
+      <w:proofErr w:type="spellStart"/>
+      <w:r>
+        <w:rPr>
+          <w:rFonts w:ascii="Times New Roman" w:hAnsi="Times New Roman"/>
+          <w:sz w:val="24"/>
+          <w:szCs w:val="24"/>
+        </w:rPr>
+        <w:t>su</w:t>
+      </w:r>
+      <w:r>
+        <w:rPr>
+          <w:rFonts w:ascii="Times New Roman" w:hAnsi="Times New Roman"/>
+          <w:spacing w:val="-1"/>
+          <w:sz w:val="24"/>
+          <w:szCs w:val="24"/>
+        </w:rPr>
+        <w:t>a</w:t>
+      </w:r>
+      <w:r>
+        <w:rPr>
+          <w:rFonts w:ascii="Times New Roman" w:hAnsi="Times New Roman"/>
+          <w:sz w:val="24"/>
+          <w:szCs w:val="24"/>
+        </w:rPr>
+        <w:t>tu</w:t>
+      </w:r>
+      <w:proofErr w:type="spellEnd"/>
+      <w:r>
+        <w:rPr>
+          <w:rFonts w:ascii="Times New Roman" w:hAnsi="Times New Roman"/>
+          <w:spacing w:val="3"/>
+          <w:sz w:val="24"/>
+          <w:szCs w:val="24"/>
+        </w:rPr>
+        <w:t xml:space="preserve"> </w:t>
+      </w:r>
+      <w:r>
+        <w:rPr>
+          <w:rFonts w:ascii="Times New Roman" w:hAnsi="Times New Roman"/>
+          <w:sz w:val="24"/>
+          <w:szCs w:val="24"/>
+        </w:rPr>
+        <w:t xml:space="preserve">SPK </w:t>
+      </w:r>
+      <w:proofErr w:type="spellStart"/>
+      <w:r>
+        <w:rPr>
+          <w:rFonts w:ascii="Times New Roman" w:hAnsi="Times New Roman"/>
+          <w:sz w:val="24"/>
+          <w:szCs w:val="24"/>
+        </w:rPr>
+        <w:t>k</w:t>
+      </w:r>
+      <w:r>
+        <w:rPr>
+          <w:rFonts w:ascii="Times New Roman" w:hAnsi="Times New Roman"/>
+          <w:spacing w:val="-1"/>
+          <w:sz w:val="24"/>
+          <w:szCs w:val="24"/>
+        </w:rPr>
+        <w:t>e</w:t>
+      </w:r>
+      <w:r>
+        <w:rPr>
+          <w:rFonts w:ascii="Times New Roman" w:hAnsi="Times New Roman"/>
+          <w:sz w:val="24"/>
+          <w:szCs w:val="24"/>
+        </w:rPr>
+        <w:t>n</w:t>
+      </w:r>
+      <w:r>
+        <w:rPr>
+          <w:rFonts w:ascii="Times New Roman" w:hAnsi="Times New Roman"/>
+          <w:spacing w:val="-1"/>
+          <w:sz w:val="24"/>
+          <w:szCs w:val="24"/>
+        </w:rPr>
+        <w:t>a</w:t>
+      </w:r>
+      <w:r>
+        <w:rPr>
+          <w:rFonts w:ascii="Times New Roman" w:hAnsi="Times New Roman"/>
+          <w:sz w:val="24"/>
+          <w:szCs w:val="24"/>
+        </w:rPr>
+        <w:t>ikan</w:t>
+      </w:r>
+      <w:proofErr w:type="spellEnd"/>
+      <w:r>
+        <w:rPr>
+          <w:rFonts w:ascii="Times New Roman" w:hAnsi="Times New Roman"/>
+          <w:sz w:val="24"/>
+          <w:szCs w:val="24"/>
+        </w:rPr>
+        <w:t xml:space="preserve"> </w:t>
+      </w:r>
+      <w:proofErr w:type="spellStart"/>
+      <w:r>
+        <w:rPr>
+          <w:rFonts w:ascii="Times New Roman" w:hAnsi="Times New Roman"/>
+          <w:sz w:val="24"/>
+          <w:szCs w:val="24"/>
+        </w:rPr>
+        <w:t>jab</w:t>
+      </w:r>
+      <w:r>
+        <w:rPr>
+          <w:rFonts w:ascii="Times New Roman" w:hAnsi="Times New Roman"/>
+          <w:spacing w:val="-1"/>
+          <w:sz w:val="24"/>
+          <w:szCs w:val="24"/>
+        </w:rPr>
+        <w:t>a</w:t>
+      </w:r>
+      <w:r>
+        <w:rPr>
+          <w:rFonts w:ascii="Times New Roman" w:hAnsi="Times New Roman"/>
+          <w:spacing w:val="3"/>
+          <w:sz w:val="24"/>
+          <w:szCs w:val="24"/>
+        </w:rPr>
+        <w:t>t</w:t>
+      </w:r>
+      <w:r>
+        <w:rPr>
+          <w:rFonts w:ascii="Times New Roman" w:hAnsi="Times New Roman"/>
+          <w:spacing w:val="-1"/>
+          <w:sz w:val="24"/>
+          <w:szCs w:val="24"/>
+        </w:rPr>
+        <w:t>a</w:t>
+      </w:r>
+      <w:r>
+        <w:rPr>
+          <w:rFonts w:ascii="Times New Roman" w:hAnsi="Times New Roman"/>
+          <w:sz w:val="24"/>
+          <w:szCs w:val="24"/>
+        </w:rPr>
+        <w:t>n</w:t>
+      </w:r>
+      <w:proofErr w:type="spellEnd"/>
+      <w:r>
+        <w:rPr>
+          <w:rFonts w:ascii="Times New Roman" w:hAnsi="Times New Roman"/>
+          <w:spacing w:val="1"/>
+          <w:sz w:val="24"/>
+          <w:szCs w:val="24"/>
+        </w:rPr>
+        <w:t xml:space="preserve"> </w:t>
+      </w:r>
+      <w:proofErr w:type="spellStart"/>
+      <w:r>
+        <w:rPr>
+          <w:rFonts w:ascii="Times New Roman" w:hAnsi="Times New Roman"/>
+          <w:sz w:val="24"/>
+          <w:szCs w:val="24"/>
+        </w:rPr>
+        <w:t>k</w:t>
+      </w:r>
+      <w:r>
+        <w:rPr>
+          <w:rFonts w:ascii="Times New Roman" w:hAnsi="Times New Roman"/>
+          <w:spacing w:val="-1"/>
+          <w:sz w:val="24"/>
+          <w:szCs w:val="24"/>
+        </w:rPr>
+        <w:t>a</w:t>
+      </w:r>
+      <w:r>
+        <w:rPr>
+          <w:rFonts w:ascii="Times New Roman" w:hAnsi="Times New Roman"/>
+          <w:spacing w:val="4"/>
+          <w:sz w:val="24"/>
+          <w:szCs w:val="24"/>
+        </w:rPr>
+        <w:t>r</w:t>
+      </w:r>
+      <w:r>
+        <w:rPr>
+          <w:rFonts w:ascii="Times New Roman" w:hAnsi="Times New Roman"/>
+          <w:spacing w:val="-5"/>
+          <w:sz w:val="24"/>
+          <w:szCs w:val="24"/>
+        </w:rPr>
+        <w:t>y</w:t>
+      </w:r>
+      <w:r>
+        <w:rPr>
+          <w:rFonts w:ascii="Times New Roman" w:hAnsi="Times New Roman"/>
+          <w:spacing w:val="1"/>
+          <w:sz w:val="24"/>
+          <w:szCs w:val="24"/>
+        </w:rPr>
+        <w:t>a</w:t>
+      </w:r>
+      <w:r>
+        <w:rPr>
+          <w:rFonts w:ascii="Times New Roman" w:hAnsi="Times New Roman"/>
+          <w:spacing w:val="2"/>
+          <w:sz w:val="24"/>
+          <w:szCs w:val="24"/>
+        </w:rPr>
+        <w:t>w</w:t>
+      </w:r>
+      <w:r>
+        <w:rPr>
+          <w:rFonts w:ascii="Times New Roman" w:hAnsi="Times New Roman"/>
+          <w:spacing w:val="-1"/>
+          <w:sz w:val="24"/>
+          <w:szCs w:val="24"/>
+        </w:rPr>
+        <w:t>a</w:t>
+      </w:r>
+      <w:r>
+        <w:rPr>
+          <w:rFonts w:ascii="Times New Roman" w:hAnsi="Times New Roman"/>
+          <w:sz w:val="24"/>
+          <w:szCs w:val="24"/>
+        </w:rPr>
+        <w:t>n</w:t>
+      </w:r>
+      <w:proofErr w:type="spellEnd"/>
+      <w:r>
+        <w:rPr>
+          <w:rFonts w:ascii="Times New Roman" w:hAnsi="Times New Roman"/>
+          <w:spacing w:val="2"/>
+          <w:sz w:val="24"/>
+          <w:szCs w:val="24"/>
+        </w:rPr>
+        <w:t xml:space="preserve"> </w:t>
+      </w:r>
+      <w:r>
+        <w:rPr>
+          <w:rFonts w:ascii="Times New Roman" w:hAnsi="Times New Roman"/>
+          <w:spacing w:val="1"/>
+          <w:sz w:val="24"/>
+          <w:szCs w:val="24"/>
+        </w:rPr>
+        <w:t>P</w:t>
+      </w:r>
+      <w:r>
+        <w:rPr>
+          <w:rFonts w:ascii="Times New Roman" w:hAnsi="Times New Roman"/>
+          <w:sz w:val="24"/>
+          <w:szCs w:val="24"/>
+        </w:rPr>
+        <w:t>la</w:t>
+      </w:r>
+      <w:r>
+        <w:rPr>
+          <w:rFonts w:ascii="Times New Roman" w:hAnsi="Times New Roman"/>
+          <w:spacing w:val="1"/>
+          <w:sz w:val="24"/>
+          <w:szCs w:val="24"/>
+        </w:rPr>
+        <w:t>z</w:t>
+      </w:r>
+      <w:r>
+        <w:rPr>
+          <w:rFonts w:ascii="Times New Roman" w:hAnsi="Times New Roman"/>
+          <w:sz w:val="24"/>
+          <w:szCs w:val="24"/>
+        </w:rPr>
+        <w:t xml:space="preserve">a Asia </w:t>
+      </w:r>
+      <w:proofErr w:type="spellStart"/>
+      <w:r>
+        <w:rPr>
+          <w:rFonts w:ascii="Times New Roman" w:hAnsi="Times New Roman"/>
+          <w:sz w:val="24"/>
+          <w:szCs w:val="24"/>
+        </w:rPr>
+        <w:t>d</w:t>
+      </w:r>
+      <w:r>
+        <w:rPr>
+          <w:rFonts w:ascii="Times New Roman" w:hAnsi="Times New Roman"/>
+          <w:spacing w:val="-1"/>
+          <w:sz w:val="24"/>
+          <w:szCs w:val="24"/>
+        </w:rPr>
+        <w:t>e</w:t>
+      </w:r>
+      <w:r>
+        <w:rPr>
+          <w:rFonts w:ascii="Times New Roman" w:hAnsi="Times New Roman"/>
+          <w:sz w:val="24"/>
+          <w:szCs w:val="24"/>
+        </w:rPr>
+        <w:t>ng</w:t>
+      </w:r>
+      <w:r>
+        <w:rPr>
+          <w:rFonts w:ascii="Times New Roman" w:hAnsi="Times New Roman"/>
+          <w:spacing w:val="-1"/>
+          <w:sz w:val="24"/>
+          <w:szCs w:val="24"/>
+        </w:rPr>
+        <w:t>a</w:t>
+      </w:r>
+      <w:r>
+        <w:rPr>
+          <w:rFonts w:ascii="Times New Roman" w:hAnsi="Times New Roman"/>
+          <w:sz w:val="24"/>
+          <w:szCs w:val="24"/>
+        </w:rPr>
+        <w:t>n</w:t>
+      </w:r>
+      <w:proofErr w:type="spellEnd"/>
+      <w:r>
+        <w:rPr>
+          <w:rFonts w:ascii="Times New Roman" w:hAnsi="Times New Roman"/>
+          <w:spacing w:val="1"/>
+          <w:sz w:val="24"/>
+          <w:szCs w:val="24"/>
+        </w:rPr>
+        <w:t xml:space="preserve"> </w:t>
+      </w:r>
+      <w:proofErr w:type="spellStart"/>
+      <w:r>
+        <w:rPr>
+          <w:rFonts w:ascii="Times New Roman" w:hAnsi="Times New Roman"/>
+          <w:sz w:val="24"/>
+          <w:szCs w:val="24"/>
+        </w:rPr>
+        <w:t>meng</w:t>
+      </w:r>
+      <w:r>
+        <w:rPr>
+          <w:rFonts w:ascii="Times New Roman" w:hAnsi="Times New Roman"/>
+          <w:spacing w:val="-3"/>
+          <w:sz w:val="24"/>
+          <w:szCs w:val="24"/>
+        </w:rPr>
+        <w:t>g</w:t>
+      </w:r>
+      <w:r>
+        <w:rPr>
+          <w:rFonts w:ascii="Times New Roman" w:hAnsi="Times New Roman"/>
+          <w:sz w:val="24"/>
+          <w:szCs w:val="24"/>
+        </w:rPr>
+        <w:t>u</w:t>
+      </w:r>
+      <w:r>
+        <w:rPr>
+          <w:rFonts w:ascii="Times New Roman" w:hAnsi="Times New Roman"/>
+          <w:spacing w:val="2"/>
+          <w:sz w:val="24"/>
+          <w:szCs w:val="24"/>
+        </w:rPr>
+        <w:t>n</w:t>
+      </w:r>
+      <w:r>
+        <w:rPr>
+          <w:rFonts w:ascii="Times New Roman" w:hAnsi="Times New Roman"/>
+          <w:spacing w:val="-1"/>
+          <w:sz w:val="24"/>
+          <w:szCs w:val="24"/>
+        </w:rPr>
+        <w:t>a</w:t>
+      </w:r>
+      <w:r>
+        <w:rPr>
+          <w:rFonts w:ascii="Times New Roman" w:hAnsi="Times New Roman"/>
+          <w:sz w:val="24"/>
+          <w:szCs w:val="24"/>
+        </w:rPr>
+        <w:t>k</w:t>
+      </w:r>
+      <w:r>
+        <w:rPr>
+          <w:rFonts w:ascii="Times New Roman" w:hAnsi="Times New Roman"/>
+          <w:spacing w:val="-1"/>
+          <w:sz w:val="24"/>
+          <w:szCs w:val="24"/>
+        </w:rPr>
+        <w:t>a</w:t>
+      </w:r>
+      <w:r>
+        <w:rPr>
+          <w:rFonts w:ascii="Times New Roman" w:hAnsi="Times New Roman"/>
+          <w:sz w:val="24"/>
+          <w:szCs w:val="24"/>
+        </w:rPr>
+        <w:t>n</w:t>
+      </w:r>
+      <w:proofErr w:type="spellEnd"/>
+      <w:r>
+        <w:rPr>
+          <w:rFonts w:ascii="Times New Roman" w:hAnsi="Times New Roman"/>
+          <w:spacing w:val="1"/>
+          <w:sz w:val="24"/>
+          <w:szCs w:val="24"/>
+        </w:rPr>
+        <w:t xml:space="preserve"> </w:t>
+      </w:r>
+      <w:proofErr w:type="spellStart"/>
+      <w:r>
+        <w:rPr>
+          <w:rFonts w:ascii="Times New Roman" w:hAnsi="Times New Roman"/>
+          <w:sz w:val="24"/>
+          <w:szCs w:val="24"/>
+        </w:rPr>
+        <w:t>metode</w:t>
+      </w:r>
+      <w:proofErr w:type="spellEnd"/>
+      <w:r>
+        <w:rPr>
+          <w:rFonts w:ascii="Times New Roman" w:hAnsi="Times New Roman"/>
+          <w:spacing w:val="2"/>
+          <w:sz w:val="24"/>
+          <w:szCs w:val="24"/>
+        </w:rPr>
+        <w:t xml:space="preserve"> </w:t>
+      </w:r>
+      <w:r>
+        <w:rPr>
+          <w:rFonts w:ascii="Times New Roman" w:hAnsi="Times New Roman"/>
+          <w:i/>
+          <w:sz w:val="24"/>
+          <w:szCs w:val="24"/>
+        </w:rPr>
+        <w:t>w</w:t>
+      </w:r>
+      <w:r>
+        <w:rPr>
+          <w:rFonts w:ascii="Times New Roman" w:hAnsi="Times New Roman"/>
+          <w:i/>
+          <w:spacing w:val="-1"/>
+          <w:sz w:val="24"/>
+          <w:szCs w:val="24"/>
+        </w:rPr>
+        <w:t>e</w:t>
+      </w:r>
+      <w:r>
+        <w:rPr>
+          <w:rFonts w:ascii="Times New Roman" w:hAnsi="Times New Roman"/>
+          <w:i/>
+          <w:spacing w:val="3"/>
+          <w:sz w:val="24"/>
+          <w:szCs w:val="24"/>
+        </w:rPr>
+        <w:t>i</w:t>
+      </w:r>
+      <w:r>
+        <w:rPr>
+          <w:rFonts w:ascii="Times New Roman" w:hAnsi="Times New Roman"/>
+          <w:i/>
+          <w:sz w:val="24"/>
+          <w:szCs w:val="24"/>
+        </w:rPr>
+        <w:t>ghted produ</w:t>
+      </w:r>
+      <w:r>
+        <w:rPr>
+          <w:rFonts w:ascii="Times New Roman" w:hAnsi="Times New Roman"/>
+          <w:i/>
+          <w:spacing w:val="-1"/>
+          <w:sz w:val="24"/>
+          <w:szCs w:val="24"/>
+        </w:rPr>
+        <w:t>c</w:t>
+      </w:r>
+      <w:r>
+        <w:rPr>
+          <w:rFonts w:ascii="Times New Roman" w:hAnsi="Times New Roman"/>
+          <w:i/>
+          <w:spacing w:val="2"/>
+          <w:sz w:val="24"/>
+          <w:szCs w:val="24"/>
+        </w:rPr>
+        <w:t>t</w:t>
+      </w:r>
+      <w:r>
+        <w:rPr>
+          <w:rFonts w:ascii="Times New Roman" w:hAnsi="Times New Roman"/>
+          <w:sz w:val="24"/>
+          <w:szCs w:val="24"/>
+        </w:rPr>
+        <w:t>.</w:t>
+      </w:r>
+      <w:r>
+        <w:rPr>
+          <w:rFonts w:ascii="Times New Roman" w:hAnsi="Times New Roman"/>
+          <w:spacing w:val="1"/>
+          <w:sz w:val="24"/>
+          <w:szCs w:val="24"/>
+        </w:rPr>
+        <w:t xml:space="preserve"> </w:t>
+      </w:r>
+      <w:proofErr w:type="spellStart"/>
+      <w:r>
+        <w:rPr>
+          <w:rFonts w:ascii="Times New Roman" w:hAnsi="Times New Roman"/>
+          <w:sz w:val="24"/>
+          <w:szCs w:val="24"/>
+        </w:rPr>
+        <w:t>K</w:t>
+      </w:r>
+      <w:r>
+        <w:rPr>
+          <w:rFonts w:ascii="Times New Roman" w:hAnsi="Times New Roman"/>
+          <w:spacing w:val="-1"/>
+          <w:sz w:val="24"/>
+          <w:szCs w:val="24"/>
+        </w:rPr>
+        <w:t>r</w:t>
+      </w:r>
+      <w:r>
+        <w:rPr>
+          <w:rFonts w:ascii="Times New Roman" w:hAnsi="Times New Roman"/>
+          <w:sz w:val="24"/>
+          <w:szCs w:val="24"/>
+        </w:rPr>
+        <w:t>i</w:t>
+      </w:r>
+      <w:r>
+        <w:rPr>
+          <w:rFonts w:ascii="Times New Roman" w:hAnsi="Times New Roman"/>
+          <w:spacing w:val="1"/>
+          <w:sz w:val="24"/>
+          <w:szCs w:val="24"/>
+        </w:rPr>
+        <w:t>t</w:t>
+      </w:r>
+      <w:r>
+        <w:rPr>
+          <w:rFonts w:ascii="Times New Roman" w:hAnsi="Times New Roman"/>
+          <w:spacing w:val="-1"/>
+          <w:sz w:val="24"/>
+          <w:szCs w:val="24"/>
+        </w:rPr>
+        <w:t>e</w:t>
+      </w:r>
+      <w:r>
+        <w:rPr>
+          <w:rFonts w:ascii="Times New Roman" w:hAnsi="Times New Roman"/>
+          <w:sz w:val="24"/>
+          <w:szCs w:val="24"/>
+        </w:rPr>
+        <w:t>ri</w:t>
+      </w:r>
+      <w:r>
+        <w:rPr>
+          <w:rFonts w:ascii="Times New Roman" w:hAnsi="Times New Roman"/>
+          <w:spacing w:val="1"/>
+          <w:sz w:val="24"/>
+          <w:szCs w:val="24"/>
+        </w:rPr>
+        <w:t>a</w:t>
+      </w:r>
+      <w:proofErr w:type="spellEnd"/>
+      <w:r>
+        <w:rPr>
+          <w:rFonts w:ascii="Times New Roman" w:hAnsi="Times New Roman"/>
+          <w:sz w:val="24"/>
+          <w:szCs w:val="24"/>
+        </w:rPr>
+        <w:t xml:space="preserve"> </w:t>
+      </w:r>
+      <w:r>
+        <w:rPr>
+          <w:rFonts w:ascii="Times New Roman" w:hAnsi="Times New Roman"/>
+          <w:spacing w:val="2"/>
+          <w:sz w:val="24"/>
+          <w:szCs w:val="24"/>
+        </w:rPr>
+        <w:t xml:space="preserve"> </w:t>
+      </w:r>
+      <w:r>
+        <w:rPr>
+          <w:rFonts w:ascii="Times New Roman" w:hAnsi="Times New Roman"/>
+          <w:spacing w:val="-5"/>
+          <w:sz w:val="24"/>
+          <w:szCs w:val="24"/>
+        </w:rPr>
+        <w:t>y</w:t>
+      </w:r>
+      <w:r>
+        <w:rPr>
+          <w:rFonts w:ascii="Times New Roman" w:hAnsi="Times New Roman"/>
+          <w:spacing w:val="1"/>
+          <w:sz w:val="24"/>
+          <w:szCs w:val="24"/>
+        </w:rPr>
+        <w:t>a</w:t>
+      </w:r>
+      <w:r>
+        <w:rPr>
+          <w:rFonts w:ascii="Times New Roman" w:hAnsi="Times New Roman"/>
+          <w:spacing w:val="2"/>
+          <w:sz w:val="24"/>
+          <w:szCs w:val="24"/>
+        </w:rPr>
+        <w:t>n</w:t>
+      </w:r>
+      <w:r>
+        <w:rPr>
+          <w:rFonts w:ascii="Times New Roman" w:hAnsi="Times New Roman"/>
+          <w:sz w:val="24"/>
+          <w:szCs w:val="24"/>
+        </w:rPr>
+        <w:t>g</w:t>
+      </w:r>
+      <w:r>
+        <w:rPr>
+          <w:rFonts w:ascii="Times New Roman" w:hAnsi="Times New Roman"/>
+          <w:spacing w:val="57"/>
+          <w:sz w:val="24"/>
+          <w:szCs w:val="24"/>
+        </w:rPr>
+        <w:t xml:space="preserve"> </w:t>
+      </w:r>
+      <w:proofErr w:type="spellStart"/>
+      <w:r>
+        <w:rPr>
+          <w:rFonts w:ascii="Times New Roman" w:hAnsi="Times New Roman"/>
+          <w:sz w:val="24"/>
+          <w:szCs w:val="24"/>
+        </w:rPr>
+        <w:t>digunak</w:t>
+      </w:r>
+      <w:r>
+        <w:rPr>
+          <w:rFonts w:ascii="Times New Roman" w:hAnsi="Times New Roman"/>
+          <w:spacing w:val="-1"/>
+          <w:sz w:val="24"/>
+          <w:szCs w:val="24"/>
+        </w:rPr>
+        <w:t>a</w:t>
+      </w:r>
+      <w:r>
+        <w:rPr>
+          <w:rFonts w:ascii="Times New Roman" w:hAnsi="Times New Roman"/>
+          <w:sz w:val="24"/>
+          <w:szCs w:val="24"/>
+        </w:rPr>
+        <w:t>n</w:t>
+      </w:r>
+      <w:proofErr w:type="spellEnd"/>
+      <w:r>
+        <w:rPr>
+          <w:rFonts w:ascii="Times New Roman" w:hAnsi="Times New Roman"/>
+          <w:sz w:val="24"/>
+          <w:szCs w:val="24"/>
+        </w:rPr>
+        <w:t xml:space="preserve"> </w:t>
+      </w:r>
+      <w:r>
+        <w:rPr>
+          <w:rFonts w:ascii="Times New Roman" w:hAnsi="Times New Roman"/>
+          <w:spacing w:val="2"/>
+          <w:sz w:val="24"/>
+          <w:szCs w:val="24"/>
+        </w:rPr>
+        <w:t xml:space="preserve"> </w:t>
+      </w:r>
+      <w:proofErr w:type="spellStart"/>
+      <w:r>
+        <w:rPr>
+          <w:rFonts w:ascii="Times New Roman" w:hAnsi="Times New Roman"/>
+          <w:spacing w:val="3"/>
+          <w:sz w:val="24"/>
+          <w:szCs w:val="24"/>
+        </w:rPr>
+        <w:t>m</w:t>
+      </w:r>
+      <w:r>
+        <w:rPr>
+          <w:rFonts w:ascii="Times New Roman" w:hAnsi="Times New Roman"/>
+          <w:spacing w:val="-1"/>
+          <w:sz w:val="24"/>
+          <w:szCs w:val="24"/>
+        </w:rPr>
+        <w:t>e</w:t>
+      </w:r>
+      <w:r>
+        <w:rPr>
+          <w:rFonts w:ascii="Times New Roman" w:hAnsi="Times New Roman"/>
+          <w:sz w:val="24"/>
+          <w:szCs w:val="24"/>
+        </w:rPr>
+        <w:t>l</w:t>
+      </w:r>
+      <w:r>
+        <w:rPr>
+          <w:rFonts w:ascii="Times New Roman" w:hAnsi="Times New Roman"/>
+          <w:spacing w:val="1"/>
+          <w:sz w:val="24"/>
+          <w:szCs w:val="24"/>
+        </w:rPr>
+        <w:t>i</w:t>
+      </w:r>
+      <w:r>
+        <w:rPr>
+          <w:rFonts w:ascii="Times New Roman" w:hAnsi="Times New Roman"/>
+          <w:sz w:val="24"/>
+          <w:szCs w:val="24"/>
+        </w:rPr>
+        <w:t>puti</w:t>
+      </w:r>
+      <w:proofErr w:type="spellEnd"/>
+      <w:r>
+        <w:rPr>
+          <w:rFonts w:ascii="Times New Roman" w:hAnsi="Times New Roman"/>
+          <w:sz w:val="24"/>
+          <w:szCs w:val="24"/>
+        </w:rPr>
+        <w:t xml:space="preserve">  </w:t>
+      </w:r>
+      <w:proofErr w:type="spellStart"/>
+      <w:r>
+        <w:rPr>
+          <w:rFonts w:ascii="Times New Roman" w:hAnsi="Times New Roman"/>
+          <w:sz w:val="24"/>
+          <w:szCs w:val="24"/>
+        </w:rPr>
+        <w:t>k</w:t>
+      </w:r>
+      <w:r>
+        <w:rPr>
+          <w:rFonts w:ascii="Times New Roman" w:hAnsi="Times New Roman"/>
+          <w:spacing w:val="-1"/>
+          <w:sz w:val="24"/>
+          <w:szCs w:val="24"/>
+        </w:rPr>
+        <w:t>e</w:t>
+      </w:r>
+      <w:r>
+        <w:rPr>
+          <w:rFonts w:ascii="Times New Roman" w:hAnsi="Times New Roman"/>
+          <w:sz w:val="24"/>
+          <w:szCs w:val="24"/>
+        </w:rPr>
+        <w:t>h</w:t>
+      </w:r>
+      <w:r>
+        <w:rPr>
+          <w:rFonts w:ascii="Times New Roman" w:hAnsi="Times New Roman"/>
+          <w:spacing w:val="-1"/>
+          <w:sz w:val="24"/>
+          <w:szCs w:val="24"/>
+        </w:rPr>
+        <w:t>a</w:t>
+      </w:r>
+      <w:r>
+        <w:rPr>
+          <w:rFonts w:ascii="Times New Roman" w:hAnsi="Times New Roman"/>
+          <w:sz w:val="24"/>
+          <w:szCs w:val="24"/>
+        </w:rPr>
+        <w:t>dir</w:t>
+      </w:r>
+      <w:r>
+        <w:rPr>
+          <w:rFonts w:ascii="Times New Roman" w:hAnsi="Times New Roman"/>
+          <w:spacing w:val="-1"/>
+          <w:sz w:val="24"/>
+          <w:szCs w:val="24"/>
+        </w:rPr>
+        <w:t>a</w:t>
+      </w:r>
+      <w:r>
+        <w:rPr>
+          <w:rFonts w:ascii="Times New Roman" w:hAnsi="Times New Roman"/>
+          <w:sz w:val="24"/>
+          <w:szCs w:val="24"/>
+        </w:rPr>
+        <w:t>n</w:t>
+      </w:r>
+      <w:proofErr w:type="spellEnd"/>
+      <w:r>
+        <w:rPr>
+          <w:rFonts w:ascii="Times New Roman" w:hAnsi="Times New Roman"/>
+          <w:sz w:val="24"/>
+          <w:szCs w:val="24"/>
+        </w:rPr>
+        <w:t xml:space="preserve">,  </w:t>
+      </w:r>
+      <w:proofErr w:type="spellStart"/>
+      <w:r>
+        <w:rPr>
+          <w:rFonts w:ascii="Times New Roman" w:hAnsi="Times New Roman"/>
+          <w:sz w:val="24"/>
+          <w:szCs w:val="24"/>
+        </w:rPr>
+        <w:t>prod</w:t>
+      </w:r>
+      <w:r>
+        <w:rPr>
+          <w:rFonts w:ascii="Times New Roman" w:hAnsi="Times New Roman"/>
+          <w:spacing w:val="1"/>
+          <w:sz w:val="24"/>
+          <w:szCs w:val="24"/>
+        </w:rPr>
+        <w:t>u</w:t>
+      </w:r>
+      <w:r>
+        <w:rPr>
+          <w:rFonts w:ascii="Times New Roman" w:hAnsi="Times New Roman"/>
+          <w:sz w:val="24"/>
+          <w:szCs w:val="24"/>
+        </w:rPr>
+        <w:t>kt</w:t>
+      </w:r>
+      <w:r>
+        <w:rPr>
+          <w:rFonts w:ascii="Times New Roman" w:hAnsi="Times New Roman"/>
+          <w:spacing w:val="1"/>
+          <w:sz w:val="24"/>
+          <w:szCs w:val="24"/>
+        </w:rPr>
+        <w:t>i</w:t>
+      </w:r>
+      <w:r>
+        <w:rPr>
+          <w:rFonts w:ascii="Times New Roman" w:hAnsi="Times New Roman"/>
+          <w:sz w:val="24"/>
+          <w:szCs w:val="24"/>
+        </w:rPr>
+        <w:t>fit</w:t>
+      </w:r>
+      <w:r>
+        <w:rPr>
+          <w:rFonts w:ascii="Times New Roman" w:hAnsi="Times New Roman"/>
+          <w:spacing w:val="-1"/>
+          <w:sz w:val="24"/>
+          <w:szCs w:val="24"/>
+        </w:rPr>
+        <w:t>a</w:t>
+      </w:r>
+      <w:r>
+        <w:rPr>
+          <w:rFonts w:ascii="Times New Roman" w:hAnsi="Times New Roman"/>
+          <w:sz w:val="24"/>
+          <w:szCs w:val="24"/>
+        </w:rPr>
+        <w:t>s</w:t>
+      </w:r>
+      <w:proofErr w:type="spellEnd"/>
+      <w:r>
+        <w:rPr>
+          <w:rFonts w:ascii="Times New Roman" w:hAnsi="Times New Roman"/>
+          <w:sz w:val="24"/>
+          <w:szCs w:val="24"/>
+        </w:rPr>
+        <w:t xml:space="preserve">  (</w:t>
+      </w:r>
+      <w:proofErr w:type="spellStart"/>
+      <w:r>
+        <w:rPr>
+          <w:rFonts w:ascii="Times New Roman" w:hAnsi="Times New Roman"/>
+          <w:sz w:val="24"/>
+          <w:szCs w:val="24"/>
+        </w:rPr>
+        <w:t>h</w:t>
+      </w:r>
+      <w:r>
+        <w:rPr>
+          <w:rFonts w:ascii="Times New Roman" w:hAnsi="Times New Roman"/>
+          <w:spacing w:val="-2"/>
+          <w:sz w:val="24"/>
+          <w:szCs w:val="24"/>
+        </w:rPr>
+        <w:t>a</w:t>
+      </w:r>
+      <w:r>
+        <w:rPr>
+          <w:rFonts w:ascii="Times New Roman" w:hAnsi="Times New Roman"/>
+          <w:sz w:val="24"/>
+          <w:szCs w:val="24"/>
+        </w:rPr>
+        <w:t>sil</w:t>
+      </w:r>
+      <w:proofErr w:type="spellEnd"/>
+      <w:r>
+        <w:rPr>
+          <w:rFonts w:ascii="Times New Roman" w:hAnsi="Times New Roman"/>
+          <w:sz w:val="24"/>
+          <w:szCs w:val="24"/>
+        </w:rPr>
+        <w:t xml:space="preserve"> </w:t>
+      </w:r>
+      <w:r>
+        <w:rPr>
+          <w:rFonts w:ascii="Times New Roman" w:hAnsi="Times New Roman"/>
+          <w:spacing w:val="1"/>
+          <w:sz w:val="24"/>
+          <w:szCs w:val="24"/>
+        </w:rPr>
+        <w:t xml:space="preserve"> </w:t>
+      </w:r>
+      <w:proofErr w:type="spellStart"/>
+      <w:r>
+        <w:rPr>
+          <w:rFonts w:ascii="Times New Roman" w:hAnsi="Times New Roman"/>
+          <w:sz w:val="24"/>
+          <w:szCs w:val="24"/>
+        </w:rPr>
+        <w:t>k</w:t>
+      </w:r>
+      <w:r>
+        <w:rPr>
+          <w:rFonts w:ascii="Times New Roman" w:hAnsi="Times New Roman"/>
+          <w:spacing w:val="-1"/>
+          <w:sz w:val="24"/>
+          <w:szCs w:val="24"/>
+        </w:rPr>
+        <w:t>e</w:t>
+      </w:r>
+      <w:r>
+        <w:rPr>
+          <w:rFonts w:ascii="Times New Roman" w:hAnsi="Times New Roman"/>
+          <w:sz w:val="24"/>
+          <w:szCs w:val="24"/>
+        </w:rPr>
+        <w:t>rj</w:t>
+      </w:r>
+      <w:r>
+        <w:rPr>
+          <w:rFonts w:ascii="Times New Roman" w:hAnsi="Times New Roman"/>
+          <w:spacing w:val="-1"/>
+          <w:sz w:val="24"/>
+          <w:szCs w:val="24"/>
+        </w:rPr>
+        <w:t>a</w:t>
+      </w:r>
+      <w:proofErr w:type="spellEnd"/>
+      <w:r>
+        <w:rPr>
+          <w:rFonts w:ascii="Times New Roman" w:hAnsi="Times New Roman"/>
+          <w:sz w:val="24"/>
+          <w:szCs w:val="24"/>
+        </w:rPr>
+        <w:t xml:space="preserve">), </w:t>
+      </w:r>
+      <w:proofErr w:type="spellStart"/>
+      <w:r>
+        <w:rPr>
+          <w:rFonts w:ascii="Times New Roman" w:hAnsi="Times New Roman"/>
+          <w:sz w:val="24"/>
+          <w:szCs w:val="24"/>
+        </w:rPr>
+        <w:t>in</w:t>
+      </w:r>
+      <w:r>
+        <w:rPr>
+          <w:rFonts w:ascii="Times New Roman" w:hAnsi="Times New Roman"/>
+          <w:spacing w:val="1"/>
+          <w:sz w:val="24"/>
+          <w:szCs w:val="24"/>
+        </w:rPr>
+        <w:t>t</w:t>
+      </w:r>
+      <w:r>
+        <w:rPr>
+          <w:rFonts w:ascii="Times New Roman" w:hAnsi="Times New Roman"/>
+          <w:spacing w:val="-1"/>
+          <w:sz w:val="24"/>
+          <w:szCs w:val="24"/>
+        </w:rPr>
+        <w:t>e</w:t>
+      </w:r>
+      <w:r>
+        <w:rPr>
+          <w:rFonts w:ascii="Times New Roman" w:hAnsi="Times New Roman"/>
+          <w:spacing w:val="-2"/>
+          <w:sz w:val="24"/>
+          <w:szCs w:val="24"/>
+        </w:rPr>
+        <w:t>g</w:t>
+      </w:r>
+      <w:r>
+        <w:rPr>
+          <w:rFonts w:ascii="Times New Roman" w:hAnsi="Times New Roman"/>
+          <w:sz w:val="24"/>
+          <w:szCs w:val="24"/>
+        </w:rPr>
+        <w:t>rit</w:t>
+      </w:r>
+      <w:r>
+        <w:rPr>
+          <w:rFonts w:ascii="Times New Roman" w:hAnsi="Times New Roman"/>
+          <w:spacing w:val="-1"/>
+          <w:sz w:val="24"/>
+          <w:szCs w:val="24"/>
+        </w:rPr>
+        <w:t>a</w:t>
+      </w:r>
+      <w:r>
+        <w:rPr>
+          <w:rFonts w:ascii="Times New Roman" w:hAnsi="Times New Roman"/>
+          <w:sz w:val="24"/>
+          <w:szCs w:val="24"/>
+        </w:rPr>
+        <w:t>s</w:t>
+      </w:r>
+      <w:proofErr w:type="spellEnd"/>
+      <w:r>
+        <w:rPr>
+          <w:rFonts w:ascii="Times New Roman" w:hAnsi="Times New Roman"/>
+          <w:spacing w:val="4"/>
+          <w:sz w:val="24"/>
+          <w:szCs w:val="24"/>
+        </w:rPr>
+        <w:t xml:space="preserve"> </w:t>
+      </w:r>
+      <w:r>
+        <w:rPr>
+          <w:rFonts w:ascii="Times New Roman" w:hAnsi="Times New Roman"/>
+          <w:sz w:val="24"/>
+          <w:szCs w:val="24"/>
+        </w:rPr>
+        <w:t>(</w:t>
+      </w:r>
+      <w:proofErr w:type="spellStart"/>
+      <w:r>
+        <w:rPr>
+          <w:rFonts w:ascii="Times New Roman" w:hAnsi="Times New Roman"/>
+          <w:sz w:val="24"/>
+          <w:szCs w:val="24"/>
+        </w:rPr>
+        <w:t>sif</w:t>
+      </w:r>
+      <w:r>
+        <w:rPr>
+          <w:rFonts w:ascii="Times New Roman" w:hAnsi="Times New Roman"/>
+          <w:spacing w:val="-2"/>
+          <w:sz w:val="24"/>
+          <w:szCs w:val="24"/>
+        </w:rPr>
+        <w:t>a</w:t>
+      </w:r>
+      <w:r>
+        <w:rPr>
+          <w:rFonts w:ascii="Times New Roman" w:hAnsi="Times New Roman"/>
+          <w:sz w:val="24"/>
+          <w:szCs w:val="24"/>
+        </w:rPr>
+        <w:t>t</w:t>
+      </w:r>
+      <w:proofErr w:type="spellEnd"/>
+      <w:r>
+        <w:rPr>
+          <w:rFonts w:ascii="Times New Roman" w:hAnsi="Times New Roman"/>
+          <w:sz w:val="24"/>
+          <w:szCs w:val="24"/>
+        </w:rPr>
+        <w:t>),</w:t>
+      </w:r>
+      <w:r>
+        <w:rPr>
+          <w:rFonts w:ascii="Times New Roman" w:hAnsi="Times New Roman"/>
+          <w:spacing w:val="1"/>
+          <w:sz w:val="24"/>
+          <w:szCs w:val="24"/>
+        </w:rPr>
+        <w:t xml:space="preserve"> </w:t>
+      </w:r>
+      <w:r>
+        <w:rPr>
+          <w:rFonts w:ascii="Times New Roman" w:hAnsi="Times New Roman"/>
+          <w:sz w:val="24"/>
+          <w:szCs w:val="24"/>
+        </w:rPr>
+        <w:t>ski</w:t>
+      </w:r>
+      <w:r>
+        <w:rPr>
+          <w:rFonts w:ascii="Times New Roman" w:hAnsi="Times New Roman"/>
+          <w:spacing w:val="1"/>
+          <w:sz w:val="24"/>
+          <w:szCs w:val="24"/>
+        </w:rPr>
+        <w:t>l</w:t>
+      </w:r>
+      <w:r>
+        <w:rPr>
+          <w:rFonts w:ascii="Times New Roman" w:hAnsi="Times New Roman"/>
+          <w:sz w:val="24"/>
+          <w:szCs w:val="24"/>
+        </w:rPr>
+        <w:t>l</w:t>
+      </w:r>
+      <w:r>
+        <w:rPr>
+          <w:rFonts w:ascii="Times New Roman" w:hAnsi="Times New Roman"/>
+          <w:spacing w:val="2"/>
+          <w:sz w:val="24"/>
+          <w:szCs w:val="24"/>
+        </w:rPr>
+        <w:t xml:space="preserve"> </w:t>
+      </w:r>
+      <w:r>
+        <w:rPr>
+          <w:rFonts w:ascii="Times New Roman" w:hAnsi="Times New Roman"/>
+          <w:sz w:val="24"/>
+          <w:szCs w:val="24"/>
+        </w:rPr>
+        <w:t>(</w:t>
+      </w:r>
+      <w:proofErr w:type="spellStart"/>
+      <w:r>
+        <w:rPr>
+          <w:rFonts w:ascii="Times New Roman" w:hAnsi="Times New Roman"/>
+          <w:spacing w:val="1"/>
+          <w:sz w:val="24"/>
+          <w:szCs w:val="24"/>
+        </w:rPr>
+        <w:t>k</w:t>
+      </w:r>
+      <w:r>
+        <w:rPr>
+          <w:rFonts w:ascii="Times New Roman" w:hAnsi="Times New Roman"/>
+          <w:spacing w:val="-1"/>
+          <w:sz w:val="24"/>
+          <w:szCs w:val="24"/>
+        </w:rPr>
+        <w:t>e</w:t>
+      </w:r>
+      <w:r>
+        <w:rPr>
+          <w:rFonts w:ascii="Times New Roman" w:hAnsi="Times New Roman"/>
+          <w:sz w:val="24"/>
+          <w:szCs w:val="24"/>
+        </w:rPr>
+        <w:t>mampu</w:t>
+      </w:r>
+      <w:r>
+        <w:rPr>
+          <w:rFonts w:ascii="Times New Roman" w:hAnsi="Times New Roman"/>
+          <w:spacing w:val="-1"/>
+          <w:sz w:val="24"/>
+          <w:szCs w:val="24"/>
+        </w:rPr>
+        <w:t>a</w:t>
+      </w:r>
+      <w:r>
+        <w:rPr>
+          <w:rFonts w:ascii="Times New Roman" w:hAnsi="Times New Roman"/>
+          <w:sz w:val="24"/>
+          <w:szCs w:val="24"/>
+        </w:rPr>
+        <w:t>n</w:t>
+      </w:r>
+      <w:proofErr w:type="spellEnd"/>
+      <w:r>
+        <w:rPr>
+          <w:rFonts w:ascii="Times New Roman" w:hAnsi="Times New Roman"/>
+          <w:sz w:val="24"/>
+          <w:szCs w:val="24"/>
+        </w:rPr>
+        <w:t xml:space="preserve">) </w:t>
+      </w:r>
+      <w:r>
+        <w:rPr>
+          <w:rFonts w:ascii="Times New Roman" w:hAnsi="Times New Roman"/>
+          <w:spacing w:val="2"/>
+          <w:sz w:val="24"/>
+          <w:szCs w:val="24"/>
+        </w:rPr>
+        <w:t>d</w:t>
+      </w:r>
+      <w:r>
+        <w:rPr>
+          <w:rFonts w:ascii="Times New Roman" w:hAnsi="Times New Roman"/>
+          <w:spacing w:val="-1"/>
+          <w:sz w:val="24"/>
+          <w:szCs w:val="24"/>
+        </w:rPr>
+        <w:t>a</w:t>
+      </w:r>
+      <w:r>
+        <w:rPr>
+          <w:rFonts w:ascii="Times New Roman" w:hAnsi="Times New Roman"/>
+          <w:sz w:val="24"/>
+          <w:szCs w:val="24"/>
+        </w:rPr>
+        <w:t>n</w:t>
+      </w:r>
+      <w:r>
+        <w:rPr>
+          <w:rFonts w:ascii="Times New Roman" w:hAnsi="Times New Roman"/>
+          <w:spacing w:val="1"/>
+          <w:sz w:val="24"/>
+          <w:szCs w:val="24"/>
+        </w:rPr>
+        <w:t xml:space="preserve"> </w:t>
+      </w:r>
+      <w:proofErr w:type="spellStart"/>
+      <w:r>
+        <w:rPr>
+          <w:rFonts w:ascii="Times New Roman" w:hAnsi="Times New Roman"/>
+          <w:sz w:val="24"/>
+          <w:szCs w:val="24"/>
+        </w:rPr>
+        <w:t>l</w:t>
+      </w:r>
+      <w:r>
+        <w:rPr>
+          <w:rFonts w:ascii="Times New Roman" w:hAnsi="Times New Roman"/>
+          <w:spacing w:val="5"/>
+          <w:sz w:val="24"/>
+          <w:szCs w:val="24"/>
+        </w:rPr>
+        <w:t>o</w:t>
+      </w:r>
+      <w:r>
+        <w:rPr>
+          <w:rFonts w:ascii="Times New Roman" w:hAnsi="Times New Roman"/>
+          <w:spacing w:val="-5"/>
+          <w:sz w:val="24"/>
+          <w:szCs w:val="24"/>
+        </w:rPr>
+        <w:t>y</w:t>
+      </w:r>
+      <w:r>
+        <w:rPr>
+          <w:rFonts w:ascii="Times New Roman" w:hAnsi="Times New Roman"/>
+          <w:spacing w:val="-1"/>
+          <w:sz w:val="24"/>
+          <w:szCs w:val="24"/>
+        </w:rPr>
+        <w:t>a</w:t>
+      </w:r>
+      <w:r>
+        <w:rPr>
+          <w:rFonts w:ascii="Times New Roman" w:hAnsi="Times New Roman"/>
+          <w:sz w:val="24"/>
+          <w:szCs w:val="24"/>
+        </w:rPr>
+        <w:t>l</w:t>
+      </w:r>
+      <w:r>
+        <w:rPr>
+          <w:rFonts w:ascii="Times New Roman" w:hAnsi="Times New Roman"/>
+          <w:spacing w:val="1"/>
+          <w:sz w:val="24"/>
+          <w:szCs w:val="24"/>
+        </w:rPr>
+        <w:t>i</w:t>
+      </w:r>
+      <w:r>
+        <w:rPr>
+          <w:rFonts w:ascii="Times New Roman" w:hAnsi="Times New Roman"/>
+          <w:sz w:val="24"/>
+          <w:szCs w:val="24"/>
+        </w:rPr>
+        <w:t>t</w:t>
+      </w:r>
+      <w:r>
+        <w:rPr>
+          <w:rFonts w:ascii="Times New Roman" w:hAnsi="Times New Roman"/>
+          <w:spacing w:val="2"/>
+          <w:sz w:val="24"/>
+          <w:szCs w:val="24"/>
+        </w:rPr>
+        <w:t>a</w:t>
+      </w:r>
+      <w:r>
+        <w:rPr>
+          <w:rFonts w:ascii="Times New Roman" w:hAnsi="Times New Roman"/>
+          <w:sz w:val="24"/>
+          <w:szCs w:val="24"/>
+        </w:rPr>
+        <w:t>s</w:t>
+      </w:r>
+      <w:proofErr w:type="spellEnd"/>
+      <w:r>
+        <w:rPr>
+          <w:rFonts w:ascii="Times New Roman" w:hAnsi="Times New Roman"/>
+          <w:spacing w:val="1"/>
+          <w:sz w:val="24"/>
+          <w:szCs w:val="24"/>
+        </w:rPr>
+        <w:t xml:space="preserve"> </w:t>
+      </w:r>
+      <w:r>
+        <w:rPr>
+          <w:rFonts w:ascii="Times New Roman" w:hAnsi="Times New Roman"/>
+          <w:sz w:val="24"/>
+          <w:szCs w:val="24"/>
+        </w:rPr>
+        <w:t>(</w:t>
+      </w:r>
+      <w:proofErr w:type="spellStart"/>
+      <w:r>
+        <w:rPr>
+          <w:rFonts w:ascii="Times New Roman" w:hAnsi="Times New Roman"/>
+          <w:sz w:val="24"/>
+          <w:szCs w:val="24"/>
+        </w:rPr>
+        <w:t>k</w:t>
+      </w:r>
+      <w:r>
+        <w:rPr>
+          <w:rFonts w:ascii="Times New Roman" w:hAnsi="Times New Roman"/>
+          <w:spacing w:val="-2"/>
+          <w:sz w:val="24"/>
+          <w:szCs w:val="24"/>
+        </w:rPr>
+        <w:t>e</w:t>
+      </w:r>
+      <w:r>
+        <w:rPr>
+          <w:rFonts w:ascii="Times New Roman" w:hAnsi="Times New Roman"/>
+          <w:sz w:val="24"/>
+          <w:szCs w:val="24"/>
+        </w:rPr>
+        <w:t>s</w:t>
+      </w:r>
+      <w:r>
+        <w:rPr>
+          <w:rFonts w:ascii="Times New Roman" w:hAnsi="Times New Roman"/>
+          <w:spacing w:val="-1"/>
+          <w:sz w:val="24"/>
+          <w:szCs w:val="24"/>
+        </w:rPr>
+        <w:t>e</w:t>
+      </w:r>
+      <w:r>
+        <w:rPr>
+          <w:rFonts w:ascii="Times New Roman" w:hAnsi="Times New Roman"/>
+          <w:sz w:val="24"/>
+          <w:szCs w:val="24"/>
+        </w:rPr>
+        <w:t>t</w:t>
+      </w:r>
+      <w:r>
+        <w:rPr>
+          <w:rFonts w:ascii="Times New Roman" w:hAnsi="Times New Roman"/>
+          <w:spacing w:val="1"/>
+          <w:sz w:val="24"/>
+          <w:szCs w:val="24"/>
+        </w:rPr>
+        <w:t>i</w:t>
+      </w:r>
+      <w:r>
+        <w:rPr>
+          <w:rFonts w:ascii="Times New Roman" w:hAnsi="Times New Roman"/>
+          <w:spacing w:val="-1"/>
+          <w:sz w:val="24"/>
+          <w:szCs w:val="24"/>
+        </w:rPr>
+        <w:t>aa</w:t>
+      </w:r>
+      <w:r>
+        <w:rPr>
+          <w:rFonts w:ascii="Times New Roman" w:hAnsi="Times New Roman"/>
+          <w:spacing w:val="2"/>
+          <w:sz w:val="24"/>
+          <w:szCs w:val="24"/>
+        </w:rPr>
+        <w:t>n</w:t>
+      </w:r>
+      <w:proofErr w:type="spellEnd"/>
+      <w:r>
+        <w:rPr>
+          <w:rFonts w:ascii="Times New Roman" w:hAnsi="Times New Roman"/>
+          <w:sz w:val="24"/>
+          <w:szCs w:val="24"/>
+        </w:rPr>
+        <w:t xml:space="preserve">). </w:t>
+      </w:r>
+      <w:proofErr w:type="spellStart"/>
+      <w:r>
+        <w:rPr>
+          <w:rFonts w:ascii="Times New Roman" w:hAnsi="Times New Roman"/>
+          <w:sz w:val="24"/>
+          <w:szCs w:val="24"/>
+        </w:rPr>
+        <w:t>Mujiastuti</w:t>
+      </w:r>
+      <w:proofErr w:type="spellEnd"/>
+      <w:r>
+        <w:rPr>
+          <w:rFonts w:ascii="Times New Roman" w:hAnsi="Times New Roman"/>
+          <w:sz w:val="24"/>
+          <w:szCs w:val="24"/>
+        </w:rPr>
+        <w:t xml:space="preserve">, </w:t>
+      </w:r>
+      <w:proofErr w:type="spellStart"/>
+      <w:r>
+        <w:rPr>
+          <w:rFonts w:ascii="Times New Roman" w:hAnsi="Times New Roman"/>
+          <w:sz w:val="24"/>
+          <w:szCs w:val="24"/>
+        </w:rPr>
+        <w:t>dkk</w:t>
+      </w:r>
+      <w:proofErr w:type="spellEnd"/>
+      <w:r>
+        <w:rPr>
+          <w:rFonts w:ascii="Times New Roman" w:hAnsi="Times New Roman"/>
+          <w:sz w:val="24"/>
+          <w:szCs w:val="24"/>
+        </w:rPr>
+        <w:t xml:space="preserve"> (2019) </w:t>
+      </w:r>
+      <w:proofErr w:type="spellStart"/>
+      <w:r>
+        <w:rPr>
+          <w:rFonts w:ascii="Times New Roman" w:hAnsi="Times New Roman"/>
+          <w:sz w:val="24"/>
+          <w:szCs w:val="24"/>
+        </w:rPr>
+        <w:t>melakukan</w:t>
+      </w:r>
+      <w:proofErr w:type="spellEnd"/>
+      <w:r>
+        <w:rPr>
+          <w:rFonts w:ascii="Times New Roman" w:hAnsi="Times New Roman"/>
+          <w:sz w:val="24"/>
+          <w:szCs w:val="24"/>
+        </w:rPr>
+        <w:t xml:space="preserve"> </w:t>
+      </w:r>
+      <w:proofErr w:type="spellStart"/>
+      <w:r>
+        <w:rPr>
+          <w:rFonts w:ascii="Times New Roman" w:hAnsi="Times New Roman"/>
+          <w:sz w:val="24"/>
+          <w:szCs w:val="24"/>
+        </w:rPr>
+        <w:t>penilaian</w:t>
+      </w:r>
+      <w:proofErr w:type="spellEnd"/>
+      <w:r>
+        <w:rPr>
+          <w:rFonts w:ascii="Times New Roman" w:hAnsi="Times New Roman"/>
+          <w:sz w:val="24"/>
+          <w:szCs w:val="24"/>
+        </w:rPr>
+        <w:t xml:space="preserve"> </w:t>
+      </w:r>
+      <w:proofErr w:type="spellStart"/>
+      <w:r>
+        <w:rPr>
+          <w:rFonts w:ascii="Times New Roman" w:hAnsi="Times New Roman"/>
+          <w:sz w:val="24"/>
+          <w:szCs w:val="24"/>
+        </w:rPr>
+        <w:t>kinerja</w:t>
+      </w:r>
+      <w:proofErr w:type="spellEnd"/>
+      <w:r>
+        <w:rPr>
+          <w:rFonts w:ascii="Times New Roman" w:hAnsi="Times New Roman"/>
+          <w:sz w:val="24"/>
+          <w:szCs w:val="24"/>
+        </w:rPr>
+        <w:t xml:space="preserve"> </w:t>
+      </w:r>
+      <w:proofErr w:type="spellStart"/>
+      <w:r>
+        <w:rPr>
+          <w:rFonts w:ascii="Times New Roman" w:hAnsi="Times New Roman"/>
+          <w:sz w:val="24"/>
+          <w:szCs w:val="24"/>
+        </w:rPr>
+        <w:t>karyawan</w:t>
+      </w:r>
+      <w:proofErr w:type="spellEnd"/>
+      <w:r>
+        <w:rPr>
+          <w:rFonts w:ascii="Times New Roman" w:hAnsi="Times New Roman"/>
+          <w:sz w:val="24"/>
+          <w:szCs w:val="24"/>
+        </w:rPr>
+        <w:t xml:space="preserve"> </w:t>
+      </w:r>
+      <w:proofErr w:type="spellStart"/>
+      <w:r>
+        <w:rPr>
+          <w:rFonts w:ascii="Times New Roman" w:hAnsi="Times New Roman"/>
+          <w:sz w:val="24"/>
+          <w:szCs w:val="24"/>
+        </w:rPr>
+        <w:t>menggunakan</w:t>
+      </w:r>
+      <w:proofErr w:type="spellEnd"/>
+      <w:r>
+        <w:rPr>
+          <w:rFonts w:ascii="Times New Roman" w:hAnsi="Times New Roman"/>
+          <w:sz w:val="24"/>
+          <w:szCs w:val="24"/>
+        </w:rPr>
+        <w:t xml:space="preserve"> </w:t>
+      </w:r>
+      <w:proofErr w:type="spellStart"/>
+      <w:r>
+        <w:rPr>
+          <w:rFonts w:ascii="Times New Roman" w:hAnsi="Times New Roman"/>
+          <w:sz w:val="24"/>
+          <w:szCs w:val="24"/>
+        </w:rPr>
+        <w:t>metode</w:t>
+      </w:r>
+      <w:proofErr w:type="spellEnd"/>
+      <w:r>
+        <w:rPr>
+          <w:rFonts w:ascii="Times New Roman" w:hAnsi="Times New Roman"/>
+          <w:sz w:val="24"/>
+          <w:szCs w:val="24"/>
+        </w:rPr>
+        <w:t xml:space="preserve"> </w:t>
+      </w:r>
+      <w:proofErr w:type="spellStart"/>
+      <w:r>
+        <w:rPr>
+          <w:rFonts w:ascii="Times New Roman" w:hAnsi="Times New Roman"/>
+        </w:rPr>
+        <w:t>Metode</w:t>
+      </w:r>
+      <w:proofErr w:type="spellEnd"/>
+      <w:r>
+        <w:rPr>
+          <w:rFonts w:ascii="Times New Roman" w:hAnsi="Times New Roman"/>
+        </w:rPr>
+        <w:t xml:space="preserve"> </w:t>
+      </w:r>
+      <w:r>
+        <w:rPr>
+          <w:rFonts w:ascii="Times New Roman" w:hAnsi="Times New Roman"/>
+          <w:i/>
+        </w:rPr>
+        <w:t xml:space="preserve">Simple Additive Weighting </w:t>
+      </w:r>
+      <w:r>
+        <w:rPr>
+          <w:rFonts w:ascii="Times New Roman" w:hAnsi="Times New Roman"/>
+        </w:rPr>
+        <w:t xml:space="preserve">(SAW) </w:t>
+      </w:r>
+      <w:proofErr w:type="spellStart"/>
+      <w:r>
+        <w:rPr>
+          <w:rFonts w:ascii="Times New Roman" w:hAnsi="Times New Roman"/>
+        </w:rPr>
+        <w:t>berdasarkan</w:t>
+      </w:r>
+      <w:proofErr w:type="spellEnd"/>
+      <w:r>
+        <w:rPr>
+          <w:rFonts w:ascii="Times New Roman" w:hAnsi="Times New Roman"/>
+        </w:rPr>
+        <w:t xml:space="preserve"> </w:t>
+      </w:r>
+      <w:proofErr w:type="spellStart"/>
+      <w:r>
+        <w:rPr>
+          <w:rFonts w:ascii="Times New Roman" w:hAnsi="Times New Roman"/>
+        </w:rPr>
+        <w:t>kriteria</w:t>
+      </w:r>
+      <w:proofErr w:type="spellEnd"/>
+      <w:r>
+        <w:rPr>
+          <w:rFonts w:ascii="Times New Roman" w:hAnsi="Times New Roman"/>
+        </w:rPr>
+        <w:t xml:space="preserve"> </w:t>
+      </w:r>
+      <w:proofErr w:type="spellStart"/>
+      <w:r>
+        <w:rPr>
+          <w:rFonts w:ascii="Times New Roman" w:hAnsi="Times New Roman"/>
+        </w:rPr>
+        <w:t>kehadiran</w:t>
+      </w:r>
+      <w:proofErr w:type="spellEnd"/>
+      <w:r>
+        <w:rPr>
+          <w:rFonts w:ascii="Times New Roman" w:hAnsi="Times New Roman"/>
+        </w:rPr>
+        <w:t xml:space="preserve">, </w:t>
+      </w:r>
+      <w:proofErr w:type="spellStart"/>
+      <w:r>
+        <w:rPr>
+          <w:rFonts w:ascii="Times New Roman" w:hAnsi="Times New Roman"/>
+        </w:rPr>
+        <w:t>sikap</w:t>
+      </w:r>
+      <w:proofErr w:type="spellEnd"/>
+      <w:r>
+        <w:rPr>
+          <w:rFonts w:ascii="Times New Roman" w:hAnsi="Times New Roman"/>
+        </w:rPr>
+        <w:t xml:space="preserve">, </w:t>
+      </w:r>
+      <w:proofErr w:type="spellStart"/>
+      <w:r>
+        <w:rPr>
+          <w:rFonts w:ascii="Times New Roman" w:hAnsi="Times New Roman"/>
+        </w:rPr>
+        <w:t>kerajinan</w:t>
+      </w:r>
+      <w:proofErr w:type="spellEnd"/>
+      <w:r>
+        <w:rPr>
+          <w:rFonts w:ascii="Times New Roman" w:hAnsi="Times New Roman"/>
+        </w:rPr>
+        <w:t xml:space="preserve">, </w:t>
+      </w:r>
+      <w:proofErr w:type="spellStart"/>
+      <w:r>
+        <w:rPr>
+          <w:rFonts w:ascii="Times New Roman" w:hAnsi="Times New Roman"/>
+        </w:rPr>
+        <w:t>kualitas</w:t>
+      </w:r>
+      <w:proofErr w:type="spellEnd"/>
+      <w:r>
+        <w:rPr>
+          <w:rFonts w:ascii="Times New Roman" w:hAnsi="Times New Roman"/>
+        </w:rPr>
+        <w:t xml:space="preserve"> dan </w:t>
+      </w:r>
+      <w:proofErr w:type="spellStart"/>
+      <w:r>
+        <w:rPr>
+          <w:rFonts w:ascii="Times New Roman" w:hAnsi="Times New Roman"/>
+        </w:rPr>
+        <w:t>kuantitas</w:t>
+      </w:r>
+      <w:proofErr w:type="spellEnd"/>
+      <w:r>
+        <w:rPr>
+          <w:rFonts w:ascii="Times New Roman" w:hAnsi="Times New Roman"/>
+        </w:rPr>
+        <w:t xml:space="preserve">. </w:t>
+      </w:r>
+    </w:p>
+    <w:p>
+      <w:pPr>
         <w:pStyle w:val="ListParagraph"/>
         <w:autoSpaceDE w:val="0"/>
         <w:autoSpaceDN w:val="0"/>
@@ -677,7 +4478,6 @@
           <w:szCs w:val="24"/>
           <w:lang w:val="id-ID"/>
         </w:rPr>
-        <w:lastRenderedPageBreak/>
         <w:tab/>
       </w:r>
       <w:r>
@@ -1418,6 +5218,7 @@
           <w:sz w:val="24"/>
           <w:szCs w:val="24"/>
         </w:rPr>
+        <w:lastRenderedPageBreak/>
         <w:t>tinggi</w:t>
       </w:r>
       <w:proofErr w:type="spellEnd"/>
@@ -1883,15 +5684,6 @@
           <w:lang w:val="id-ID"/>
         </w:rPr>
       </w:pPr>
-      <w:r>
-        <w:rPr>
-          <w:rFonts w:ascii="Times New Roman" w:hAnsi="Times New Roman" w:cs="Times New Roman"/>
-          <w:sz w:val="24"/>
-          <w:szCs w:val="24"/>
-          <w:lang w:val="id-ID"/>
-        </w:rPr>
-        <w:br w:type="page"/>
-      </w:r>
     </w:p>
     <w:p>
       <w:pPr>
@@ -1916,7 +5708,6 @@
           <w:sz w:val="24"/>
           <w:szCs w:val="24"/>
         </w:rPr>
-        <w:lastRenderedPageBreak/>
         <w:t>2.3.</w:t>
       </w:r>
       <w:r>
@@ -3938,6 +7729,7 @@
           <w:rFonts w:ascii="Times New Roman" w:eastAsia="Times New Roman" w:hAnsi="Times New Roman"/>
           <w:sz w:val="24"/>
         </w:rPr>
+        <w:lastRenderedPageBreak/>
         <w:t>Melaksanakan</w:t>
       </w:r>
       <w:proofErr w:type="spellEnd"/>
@@ -4849,7 +8641,6 @@
           <w:bCs/>
           <w:sz w:val="24"/>
         </w:rPr>
-        <w:lastRenderedPageBreak/>
         <w:t>2.1.3</w:t>
       </w:r>
       <w:r>
@@ -7267,6 +11058,7 @@
                 <w:sz w:val="24"/>
                 <w:szCs w:val="24"/>
               </w:rPr>
+              <w:lastRenderedPageBreak/>
               <w:t>7</w:t>
             </w:r>
           </w:p>
@@ -8661,7 +12453,6 @@
                 <w:sz w:val="24"/>
                 <w:szCs w:val="24"/>
               </w:rPr>
-              <w:lastRenderedPageBreak/>
               <w:t>13</w:t>
             </w:r>
           </w:p>
@@ -10739,7 +14530,18 @@
           <w:szCs w:val="24"/>
           <w:lang w:val="id-ID"/>
         </w:rPr>
-        <w:t xml:space="preserve">Secara Umum, Sistem Pendukung Keputusan adalah sebuah sistem yang mampu memberikan kemampuan, baik kemampuan pemecahan masalah maupun kemampuan pengkomunikasian untuk masalah semi terstruktur. Sedangkan secara Khusus, Sistem Pendukung Keputusan adalah sebuah sistem yang mendukung kerja seorang manager maupun sekelompok manager dalam memecahkan masalah semi-terstruktur dengan cara memberikan informasi ataupun usulan menuju pada keputusan tertentu </w:t>
+        <w:t>Secara Umum, Sistem Pendukung Keputusan adalah sebuah sistem yang mampu memberikan kemampuan, baik kemampuan pemecahan masalah maupun kemampuan pengkomunikasian untuk masalah semi terstruktur. Sedangkan secara Khusus, Sistem Pendukung Keputusan adalah sebuah sistem yang mendukung kerja seorang manager maupun sekelompok manager dalam memecahkan masalah semi-</w:t>
+      </w:r>
+      <w:r>
+        <w:rPr>
+          <w:rFonts w:ascii="Times New Roman" w:hAnsi="Times New Roman" w:cs="Times New Roman"/>
+          <w:color w:val="000000" w:themeColor="text1"/>
+          <w:sz w:val="24"/>
+          <w:szCs w:val="24"/>
+          <w:lang w:val="id-ID"/>
+        </w:rPr>
+        <w:lastRenderedPageBreak/>
+        <w:t xml:space="preserve">terstruktur dengan cara memberikan informasi ataupun usulan menuju pada keputusan tertentu </w:t>
       </w:r>
       <w:sdt>
         <w:sdtPr>
@@ -10991,7 +14793,6 @@
           <w:sz w:val="24"/>
           <w:szCs w:val="24"/>
         </w:rPr>
-        <w:lastRenderedPageBreak/>
         <w:t>Meningkatkan efektivitas keputusan yang diambil manajer lebih dari pada perbaikan efisiensinya.</w:t>
       </w:r>
     </w:p>
@@ -11348,7 +15149,18 @@
           <w:szCs w:val="24"/>
           <w:lang w:val="id-ID"/>
         </w:rPr>
-        <w:t>dalam proses perencanaan manajemen (</w:t>
+        <w:t xml:space="preserve">dalam proses </w:t>
+      </w:r>
+      <w:r>
+        <w:rPr>
+          <w:rFonts w:ascii="Times New Roman" w:hAnsi="Times New Roman" w:cs="Times New Roman"/>
+          <w:color w:val="000000" w:themeColor="text1"/>
+          <w:sz w:val="24"/>
+          <w:szCs w:val="24"/>
+          <w:lang w:val="id-ID"/>
+        </w:rPr>
+        <w:lastRenderedPageBreak/>
+        <w:t>perencanaan manajemen (</w:t>
       </w:r>
       <w:r>
         <w:rPr>
@@ -11584,7 +15396,6 @@
           <w:szCs w:val="24"/>
           <w:lang w:val="id-ID"/>
         </w:rPr>
-        <w:lastRenderedPageBreak/>
         <w:t>Terdapat banyak macam pendekatan dalam MCDM. Metode-metode</w:t>
       </w:r>
       <w:r>
@@ -12592,7 +16403,17 @@
           <w:sz w:val="24"/>
           <w:lang w:val="id"/>
         </w:rPr>
-        <w:t>) yang sudah</w:t>
+        <w:t xml:space="preserve">) yang </w:t>
+      </w:r>
+      <w:r>
+        <w:rPr>
+          <w:rFonts w:ascii="Times New Roman" w:eastAsia="Times New Roman" w:hAnsi="Times New Roman" w:cs="Times New Roman"/>
+          <w:position w:val="2"/>
+          <w:sz w:val="24"/>
+          <w:lang w:val="id"/>
+        </w:rPr>
+        <w:lastRenderedPageBreak/>
+        <w:t>sudah</w:t>
       </w:r>
       <w:r>
         <w:rPr>
@@ -12981,7 +16802,6 @@
           <w:position w:val="2"/>
           <w:sz w:val="24"/>
         </w:rPr>
-        <w:lastRenderedPageBreak/>
         <w:t>tiap</w:t>
       </w:r>
       <w:proofErr w:type="spellEnd"/>
@@ -14257,6 +18077,7 @@
           <w:sz w:val="24"/>
           <w:szCs w:val="24"/>
         </w:rPr>
+        <w:lastRenderedPageBreak/>
         <w:t>Menentukan</w:t>
       </w:r>
       <w:proofErr w:type="spellEnd"/>
@@ -15487,7 +19308,6 @@
           <w:sz w:val="24"/>
           <w:szCs w:val="24"/>
         </w:rPr>
-        <w:lastRenderedPageBreak/>
         <w:t>Melakukan proses normalisasi pada bobot dari setiap alternatif</w:t>
       </w:r>
     </w:p>
@@ -16418,6 +20238,7 @@
           <w:sz w:val="24"/>
           <w:szCs w:val="24"/>
         </w:rPr>
+        <w:lastRenderedPageBreak/>
         <w:t>X</w:t>
       </w:r>
       <w:r>
@@ -16757,7 +20578,6 @@
           <w:sz w:val="24"/>
           <w:szCs w:val="24"/>
         </w:rPr>
-        <w:lastRenderedPageBreak/>
         <w:t>v</w:t>
       </w:r>
       <w:r>
@@ -17403,25 +21223,7 @@
               <w:sz w:val="24"/>
               <w:szCs w:val="24"/>
             </w:rPr>
-            <w:t xml:space="preserve"> (Sommerville </w:t>
-          </w:r>
-          <w:proofErr w:type="gramStart"/>
-          <w:r>
-            <w:rPr>
-              <w:rFonts w:ascii="Times New Roman" w:hAnsi="Times New Roman" w:cs="Times New Roman"/>
-              <w:sz w:val="24"/>
-              <w:szCs w:val="24"/>
-            </w:rPr>
-            <w:t>I. ,</w:t>
-          </w:r>
-          <w:proofErr w:type="gramEnd"/>
-          <w:r>
-            <w:rPr>
-              <w:rFonts w:ascii="Times New Roman" w:hAnsi="Times New Roman" w:cs="Times New Roman"/>
-              <w:sz w:val="24"/>
-              <w:szCs w:val="24"/>
-            </w:rPr>
-            <w:t xml:space="preserve"> 2011)</w:t>
+            <w:t xml:space="preserve"> (Sommerville I. , 2011)</w:t>
           </w:r>
           <w:r>
             <w:rPr>
@@ -17659,27 +21461,7 @@
               <w:sz w:val="22"/>
               <w:szCs w:val="22"/>
             </w:rPr>
-            <w:t xml:space="preserve">(Sommerville </w:t>
-          </w:r>
-          <w:proofErr w:type="gramStart"/>
-          <w:r>
-            <w:rPr>
-              <w:rFonts w:ascii="Times New Roman" w:hAnsi="Times New Roman" w:cs="Times New Roman"/>
-              <w:color w:val="auto"/>
-              <w:sz w:val="22"/>
-              <w:szCs w:val="22"/>
-            </w:rPr>
-            <w:t>I. ,</w:t>
-          </w:r>
-          <w:proofErr w:type="gramEnd"/>
-          <w:r>
-            <w:rPr>
-              <w:rFonts w:ascii="Times New Roman" w:hAnsi="Times New Roman" w:cs="Times New Roman"/>
-              <w:color w:val="auto"/>
-              <w:sz w:val="22"/>
-              <w:szCs w:val="22"/>
-            </w:rPr>
-            <w:t xml:space="preserve"> 2007)</w:t>
+            <w:t>(Sommerville I. , 2007)</w:t>
           </w:r>
           <w:r>
             <w:rPr>
@@ -17715,6 +21497,7 @@
           <w:sz w:val="24"/>
           <w:szCs w:val="24"/>
         </w:rPr>
+        <w:lastRenderedPageBreak/>
         <w:t>Requirements analysis and definition</w:t>
       </w:r>
       <w:r>
@@ -17979,7 +21762,6 @@
           <w:sz w:val="24"/>
           <w:szCs w:val="24"/>
         </w:rPr>
-        <w:lastRenderedPageBreak/>
         <w:t xml:space="preserve">Implementation and unit testing: </w:t>
       </w:r>
     </w:p>
@@ -19577,6 +23359,7 @@
           <w:sz w:val="24"/>
           <w:szCs w:val="24"/>
         </w:rPr>
+        <w:lastRenderedPageBreak/>
         <w:t>Entitas: suatu yang nyata atau abstrak yang mempunyai karakteristik dimana kita akan menyimpan data.</w:t>
       </w:r>
     </w:p>
@@ -21131,27 +24914,7 @@
                 <w:sz w:val="24"/>
                 <w:szCs w:val="24"/>
               </w:rPr>
-              <w:t xml:space="preserve"> </w:t>
-            </w:r>
-            <w:proofErr w:type="gramStart"/>
-            <w:r>
-              <w:rPr>
-                <w:rFonts w:ascii="Times New Roman" w:hAnsi="Times New Roman"/>
-                <w:color w:val="000000"/>
-                <w:sz w:val="24"/>
-                <w:szCs w:val="24"/>
-              </w:rPr>
-              <w:t>1 :</w:t>
-            </w:r>
-            <w:proofErr w:type="gramEnd"/>
-            <w:r>
-              <w:rPr>
-                <w:rFonts w:ascii="Times New Roman" w:hAnsi="Times New Roman"/>
-                <w:color w:val="000000"/>
-                <w:sz w:val="24"/>
-                <w:szCs w:val="24"/>
-              </w:rPr>
-              <w:t xml:space="preserve"> 1</w:t>
+              <w:t xml:space="preserve"> 1 : 1</w:t>
             </w:r>
           </w:p>
         </w:tc>
@@ -21599,27 +25362,7 @@
                 <w:sz w:val="24"/>
                 <w:szCs w:val="24"/>
               </w:rPr>
-              <w:t xml:space="preserve"> </w:t>
-            </w:r>
-            <w:proofErr w:type="gramStart"/>
-            <w:r>
-              <w:rPr>
-                <w:rFonts w:ascii="Times New Roman" w:hAnsi="Times New Roman"/>
-                <w:color w:val="000000"/>
-                <w:sz w:val="24"/>
-                <w:szCs w:val="24"/>
-              </w:rPr>
-              <w:t>1 :</w:t>
-            </w:r>
-            <w:proofErr w:type="gramEnd"/>
-            <w:r>
-              <w:rPr>
-                <w:rFonts w:ascii="Times New Roman" w:hAnsi="Times New Roman"/>
-                <w:color w:val="000000"/>
-                <w:sz w:val="24"/>
-                <w:szCs w:val="24"/>
-              </w:rPr>
-              <w:t xml:space="preserve"> N</w:t>
+              <w:t xml:space="preserve"> 1 : N</w:t>
             </w:r>
           </w:p>
         </w:tc>
@@ -22267,27 +26010,7 @@
                 <w:sz w:val="24"/>
                 <w:szCs w:val="24"/>
               </w:rPr>
-              <w:t xml:space="preserve"> </w:t>
-            </w:r>
-            <w:proofErr w:type="gramStart"/>
-            <w:r>
-              <w:rPr>
-                <w:rFonts w:ascii="Times New Roman" w:hAnsi="Times New Roman"/>
-                <w:color w:val="000000"/>
-                <w:sz w:val="24"/>
-                <w:szCs w:val="24"/>
-              </w:rPr>
-              <w:t>N :</w:t>
-            </w:r>
-            <w:proofErr w:type="gramEnd"/>
-            <w:r>
-              <w:rPr>
-                <w:rFonts w:ascii="Times New Roman" w:hAnsi="Times New Roman"/>
-                <w:color w:val="000000"/>
-                <w:sz w:val="24"/>
-                <w:szCs w:val="24"/>
-              </w:rPr>
-              <w:t xml:space="preserve"> N</w:t>
+              <w:t xml:space="preserve"> N : N</w:t>
             </w:r>
           </w:p>
         </w:tc>
@@ -31145,6 +34868,7 @@
   <w:style w:type="character" w:default="1" w:styleId="DefaultParagraphFont">
     <w:name w:val="Default Paragraph Font"/>
     <w:uiPriority w:val="1"/>
+    <w:semiHidden/>
     <w:unhideWhenUsed/>
   </w:style>
   <w:style w:type="table" w:default="1" w:styleId="TableNormal">
@@ -31381,6 +35105,36 @@
       <w:lang w:val="id-ID" w:eastAsia="id-ID"/>
     </w:rPr>
   </w:style>
+  <w:style w:type="paragraph" w:styleId="BalloonText">
+    <w:name w:val="Balloon Text"/>
+    <w:basedOn w:val="Normal"/>
+    <w:link w:val="BalloonTextChar"/>
+    <w:uiPriority w:val="99"/>
+    <w:semiHidden/>
+    <w:unhideWhenUsed/>
+    <w:rsid w:val="00241497"/>
+    <w:pPr>
+      <w:spacing w:after="0" w:line="240" w:lineRule="auto"/>
+    </w:pPr>
+    <w:rPr>
+      <w:rFonts w:ascii="Segoe UI" w:hAnsi="Segoe UI" w:cs="Segoe UI"/>
+      <w:sz w:val="18"/>
+      <w:szCs w:val="18"/>
+    </w:rPr>
+  </w:style>
+  <w:style w:type="character" w:customStyle="1" w:styleId="BalloonTextChar">
+    <w:name w:val="Balloon Text Char"/>
+    <w:basedOn w:val="DefaultParagraphFont"/>
+    <w:link w:val="BalloonText"/>
+    <w:uiPriority w:val="99"/>
+    <w:semiHidden/>
+    <w:rsid w:val="00241497"/>
+    <w:rPr>
+      <w:rFonts w:ascii="Segoe UI" w:hAnsi="Segoe UI" w:cs="Segoe UI"/>
+      <w:sz w:val="18"/>
+      <w:szCs w:val="18"/>
+    </w:rPr>
+  </w:style>
 </w:styles>
 </file>
 
@@ -31424,7 +35178,7 @@
     <w:charset w:val="00"/>
     <w:family w:val="roman"/>
     <w:pitch w:val="variable"/>
-    <w:sig w:usb0="E0002AFF" w:usb1="C0007843" w:usb2="00000009" w:usb3="00000000" w:csb0="000001FF" w:csb1="00000000"/>
+    <w:sig w:usb0="E0002EFF" w:usb1="C000785B" w:usb2="00000009" w:usb3="00000000" w:csb0="000001FF" w:csb1="00000000"/>
   </w:font>
   <w:font w:name="Courier New">
     <w:panose1 w:val="02070309020205020404"/>
@@ -31452,14 +35206,21 @@
     <w:charset w:val="00"/>
     <w:family w:val="swiss"/>
     <w:pitch w:val="variable"/>
-    <w:sig w:usb0="E0002AFF" w:usb1="4000ACFF" w:usb2="00000001" w:usb3="00000000" w:csb0="000001FF" w:csb1="00000000"/>
+    <w:sig w:usb0="E4002EFF" w:usb1="C000247B" w:usb2="00000009" w:usb3="00000000" w:csb0="000001FF" w:csb1="00000000"/>
   </w:font>
   <w:font w:name="Calibri Light">
     <w:panose1 w:val="020F0302020204030204"/>
     <w:charset w:val="00"/>
     <w:family w:val="swiss"/>
     <w:pitch w:val="variable"/>
-    <w:sig w:usb0="A0002AEF" w:usb1="4000207B" w:usb2="00000000" w:usb3="00000000" w:csb0="000001FF" w:csb1="00000000"/>
+    <w:sig w:usb0="E4002EFF" w:usb1="C000247B" w:usb2="00000009" w:usb3="00000000" w:csb0="000001FF" w:csb1="00000000"/>
+  </w:font>
+  <w:font w:name="Segoe UI">
+    <w:panose1 w:val="020B0502040204020203"/>
+    <w:charset w:val="00"/>
+    <w:family w:val="swiss"/>
+    <w:pitch w:val="variable"/>
+    <w:sig w:usb0="E4002EFF" w:usb1="C000E47F" w:usb2="00000009" w:usb3="00000000" w:csb0="000001FF" w:csb1="00000000"/>
   </w:font>
   <w:font w:name="Cambria Math">
     <w:panose1 w:val="02040503050406030204"/>
@@ -31487,6 +35248,7 @@
   </w:compat>
   <w:rsids>
     <w:rsidRoot w:val="00657F40"/>
+    <w:rsid w:val="005347B4"/>
     <w:rsid w:val="00656457"/>
     <w:rsid w:val="00657F40"/>
     <w:rsid w:val="006D6517"/>
@@ -32831,11 +36593,91 @@
     <b:Publisher>Elex Media Komputindo</b:Publisher>
     <b:RefOrder>6</b:RefOrder>
   </b:Source>
+  <b:Source>
+    <b:Tag>Sit19</b:Tag>
+    <b:SourceType>JournalArticle</b:SourceType>
+    <b:Guid>{3D5C2CA1-859C-4F1B-9575-F5D345FCF9D8}</b:Guid>
+    <b:Title>Analisis Pemilihan Tenaga Kependidikan Terbaik</b:Title>
+    <b:Year>2019</b:Year>
+    <b:Author>
+      <b:Author>
+        <b:NameList>
+          <b:Person>
+            <b:Last>Ambo</b:Last>
+            <b:First>Sitti</b:First>
+            <b:Middle>Nurbaya</b:Middle>
+          </b:Person>
+          <b:Person>
+            <b:Last>Mujiastuti</b:Last>
+            <b:First>Rully</b:First>
+          </b:Person>
+          <b:Person>
+            <b:Last>Susilowati</b:Last>
+            <b:First>Emi</b:First>
+          </b:Person>
+        </b:NameList>
+      </b:Author>
+    </b:Author>
+    <b:JournalName>JISA (Jurnal Informatika dan Sains)</b:JournalName>
+    <b:RefOrder>2</b:RefOrder>
+  </b:Source>
+  <b:Source>
+    <b:Tag>Sub15</b:Tag>
+    <b:SourceType>JournalArticle</b:SourceType>
+    <b:Guid>{0F4DFE6A-FF00-4261-B313-A1084E25F585}</b:Guid>
+    <b:Author>
+      <b:Author>
+        <b:NameList>
+          <b:Person>
+            <b:Last>Subawa</b:Last>
+          </b:Person>
+          <b:Person>
+            <b:Last>W</b:Last>
+            <b:First>Agus</b:First>
+          </b:Person>
+          <b:Person>
+            <b:Last>Sunarya</b:Last>
+          </b:Person>
+        </b:NameList>
+      </b:Author>
+    </b:Author>
+    <b:Title>Pengembangan Sistem Pendukung Keputusan Pemilihan Pegawai Terbaik Menggunakan Metode Simple Additive Weighting (SAW) di PT Tirta Jaya Abadi Singaraja  </b:Title>
+    <b:JournalName>Kumpulan Artikel Mahasiswa Pendidikan Teknik Informatika</b:JournalName>
+    <b:Year>2015</b:Year>
+    <b:RefOrder>2</b:RefOrder>
+  </b:Source>
+  <b:Source>
+    <b:Tag>Sam16</b:Tag>
+    <b:SourceType>JournalArticle</b:SourceType>
+    <b:Guid>{778B2BEB-DE78-4E84-9389-1633D6DF909A}</b:Guid>
+    <b:Title>Sistem Pendukung Keputusan Kenaikan Jabatan Karyawan Plaza Asia Dengan Menggunakan Metode Weighted Product</b:Title>
+    <b:Year>2016</b:Year>
+    <b:Author>
+      <b:Author>
+        <b:NameList>
+          <b:Person>
+            <b:Last>Sambani</b:Last>
+            <b:First>E.B</b:First>
+          </b:Person>
+          <b:Person>
+            <b:Last>Agustin</b:Last>
+            <b:First>Y.H</b:First>
+          </b:Person>
+          <b:Person>
+            <b:Last>Marlina</b:Last>
+            <b:First>R</b:First>
+          </b:Person>
+        </b:NameList>
+      </b:Author>
+    </b:Author>
+    <b:JournalName>CSRID Journal</b:JournalName>
+    <b:RefOrder>3</b:RefOrder>
+  </b:Source>
 </b:Sources>
 </file>
 
 <file path=customXml/itemProps1.xml><?xml version="1.0" encoding="utf-8"?>
-<ds:datastoreItem xmlns:ds="http://schemas.openxmlformats.org/officeDocument/2006/customXml" ds:itemID="{0E716C45-2928-41C4-B689-100D96992093}">
+<ds:datastoreItem xmlns:ds="http://schemas.openxmlformats.org/officeDocument/2006/customXml" ds:itemID="{B5A806F0-6DFB-43AF-906D-A79C07015EF6}">
   <ds:schemaRefs>
     <ds:schemaRef ds:uri="http://schemas.openxmlformats.org/officeDocument/2006/bibliography"/>
   </ds:schemaRefs>

</xml_diff>